<commit_message>
Updated lab 4 report
</commit_message>
<xml_diff>
--- a/Lab Reports/Microp Lab 4 Report/Lab 4 Report Group 7.docx
+++ b/Lab Reports/Microp Lab 4 Report/Lab 4 Report Group 7.docx
@@ -1,6 +1,6 @@
 
 <file path=word/document.xml><?xml version="1.0" encoding="utf-8"?>
-<w:document xmlns:wpc="http://schemas.microsoft.com/office/word/2010/wordprocessingCanvas" xmlns:mc="http://schemas.openxmlformats.org/markup-compatibility/2006" xmlns:o="urn:schemas-microsoft-com:office:office" xmlns:r="http://schemas.openxmlformats.org/officeDocument/2006/relationships" xmlns:m="http://schemas.openxmlformats.org/officeDocument/2006/math" xmlns:v="urn:schemas-microsoft-com:vml" xmlns:wp14="http://schemas.microsoft.com/office/word/2010/wordprocessingDrawing" xmlns:wp="http://schemas.openxmlformats.org/drawingml/2006/wordprocessingDrawing" xmlns:w10="urn:schemas-microsoft-com:office:word" xmlns:w="http://schemas.openxmlformats.org/wordprocessingml/2006/main" xmlns:w14="http://schemas.microsoft.com/office/word/2010/wordml" xmlns:w15="http://schemas.microsoft.com/office/word/2012/wordml" xmlns:wpg="http://schemas.microsoft.com/office/word/2010/wordprocessingGroup" xmlns:wpi="http://schemas.microsoft.com/office/word/2010/wordprocessingInk" xmlns:wne="http://schemas.microsoft.com/office/word/2006/wordml" xmlns:wps="http://schemas.microsoft.com/office/word/2010/wordprocessingShape" mc:Ignorable="w14 w15 wp14">
+<w:document xmlns:wpc="http://schemas.microsoft.com/office/word/2010/wordprocessingCanvas" xmlns:mc="http://schemas.openxmlformats.org/markup-compatibility/2006" xmlns:o="urn:schemas-microsoft-com:office:office" xmlns:r="http://schemas.openxmlformats.org/officeDocument/2006/relationships" xmlns:m="http://schemas.openxmlformats.org/officeDocument/2006/math" xmlns:v="urn:schemas-microsoft-com:vml" xmlns:wp14="http://schemas.microsoft.com/office/word/2010/wordprocessingDrawing" xmlns:wp="http://schemas.openxmlformats.org/drawingml/2006/wordprocessingDrawing" xmlns:w10="urn:schemas-microsoft-com:office:word" xmlns:w="http://schemas.openxmlformats.org/wordprocessingml/2006/main" xmlns:w14="http://schemas.microsoft.com/office/word/2010/wordml" xmlns:wpg="http://schemas.microsoft.com/office/word/2010/wordprocessingGroup" xmlns:wpi="http://schemas.microsoft.com/office/word/2010/wordprocessingInk" xmlns:wne="http://schemas.microsoft.com/office/word/2006/wordml" xmlns:wps="http://schemas.microsoft.com/office/word/2010/wordprocessingShape" mc:Ignorable="w14 wp14">
   <w:body>
     <w:p>
       <w:pPr>
@@ -761,16 +761,31 @@
         <w:pStyle w:val="TOC1"/>
         <w:jc w:val="both"/>
       </w:pPr>
-      <w:fldSimple w:instr=" TOC \h \z \c &quot;Figure&quot; ">
-        <w:r>
-          <w:rPr>
-            <w:b/>
-            <w:bCs/>
-            <w:noProof/>
-          </w:rPr>
-          <w:t>No table of figures entries found.</w:t>
-        </w:r>
-      </w:fldSimple>
+      <w:r>
+        <w:fldChar w:fldCharType="begin"/>
+      </w:r>
+      <w:r>
+        <w:instrText xml:space="preserve"> TOC \h \z \c "Figure" </w:instrText>
+      </w:r>
+      <w:r>
+        <w:fldChar w:fldCharType="separate"/>
+      </w:r>
+      <w:r>
+        <w:rPr>
+          <w:b/>
+          <w:bCs/>
+          <w:noProof/>
+        </w:rPr>
+        <w:t>No table of figures entries found.</w:t>
+      </w:r>
+      <w:r>
+        <w:rPr>
+          <w:b/>
+          <w:bCs/>
+          <w:noProof/>
+        </w:rPr>
+        <w:fldChar w:fldCharType="end"/>
+      </w:r>
       <w:r>
         <w:br w:type="page"/>
       </w:r>
@@ -947,9 +962,9 @@
             <o:lock v:ext="edit" aspectratio="t"/>
           </v:shapetype>
           <v:shape id="_x0000_i1025" type="#_x0000_t75" style="width:381.75pt;height:324pt" o:ole="">
-            <v:imagedata r:id="rId8" o:title=""/>
+            <v:imagedata r:id="rId9" o:title=""/>
           </v:shape>
-          <o:OLEObject Type="Embed" ProgID="Visio.Drawing.11" ShapeID="_x0000_i1025" DrawAspect="Content" ObjectID="_1445679301" r:id="rId9"/>
+          <o:OLEObject Type="Embed" ProgID="Visio.Drawing.11" ShapeID="_x0000_i1025" DrawAspect="Content" ObjectID="_1445698738" r:id="rId10"/>
         </w:object>
       </w:r>
     </w:p>
@@ -1234,14 +1249,27 @@
       <w:r>
         <w:t xml:space="preserve">Table </w:t>
       </w:r>
-      <w:fldSimple w:instr=" SEQ Table \* ARABIC ">
-        <w:r>
-          <w:rPr>
-            <w:noProof/>
-          </w:rPr>
-          <w:t>1</w:t>
-        </w:r>
-      </w:fldSimple>
+      <w:r>
+        <w:fldChar w:fldCharType="begin"/>
+      </w:r>
+      <w:r>
+        <w:instrText xml:space="preserve"> SEQ Table \* ARABIC </w:instrText>
+      </w:r>
+      <w:r>
+        <w:fldChar w:fldCharType="separate"/>
+      </w:r>
+      <w:r>
+        <w:rPr>
+          <w:noProof/>
+        </w:rPr>
+        <w:t>1</w:t>
+      </w:r>
+      <w:r>
+        <w:rPr>
+          <w:noProof/>
+        </w:rPr>
+        <w:fldChar w:fldCharType="end"/>
+      </w:r>
       <w:r>
         <w:t>: Next mode as a function of current mode and inputs</w:t>
       </w:r>
@@ -2399,47 +2427,19 @@
       </w:r>
     </w:p>
     <w:p>
-      <w:proofErr w:type="spellStart"/>
-      <w:r>
-        <w:rPr>
-          <w:highlight w:val="yellow"/>
-        </w:rPr>
-        <w:t>Viso</w:t>
-      </w:r>
-      <w:proofErr w:type="spellEnd"/>
-      <w:r>
-        <w:rPr>
-          <w:highlight w:val="yellow"/>
-        </w:rPr>
-        <w:t xml:space="preserve"> diagram</w:t>
-      </w:r>
-      <w:r>
-        <w:rPr>
-          <w:highlight w:val="yellow"/>
-        </w:rPr>
-        <w:t>/flowchart</w:t>
-      </w:r>
-      <w:r>
-        <w:rPr>
-          <w:highlight w:val="yellow"/>
-        </w:rPr>
-        <w:t xml:space="preserve"> for </w:t>
-      </w:r>
-      <w:proofErr w:type="spellStart"/>
-      <w:r>
-        <w:rPr>
-          <w:highlight w:val="yellow"/>
-        </w:rPr>
-        <w:t>mutexes</w:t>
-      </w:r>
-      <w:proofErr w:type="spellEnd"/>
-      <w:r>
-        <w:rPr>
-          <w:highlight w:val="yellow"/>
-        </w:rPr>
-        <w:t>?</w:t>
-      </w:r>
-    </w:p>
+      <w:pPr>
+        <w:jc w:val="center"/>
+      </w:pPr>
+      <w:r>
+        <w:object w:dxaOrig="5587" w:dyaOrig="10980">
+          <v:shape id="_x0000_i1027" type="#_x0000_t75" style="width:241.5pt;height:476.25pt" o:ole="">
+            <v:imagedata r:id="rId11" o:title=""/>
+          </v:shape>
+          <o:OLEObject Type="Embed" ProgID="Visio.Drawing.11" ShapeID="_x0000_i1027" DrawAspect="Content" ObjectID="_1445698739" r:id="rId12"/>
+        </w:object>
+      </w:r>
+    </w:p>
+    <w:p/>
     <w:p>
       <w:r>
         <w:t xml:space="preserve">To ensure proper sampling rates and mode switches, timers and tap detection their interrupts must be used. </w:t>
@@ -2448,12 +2448,7 @@
         <w:t>An Interrupt service routine (ISR) occurs whenever an interrupt occurs.</w:t>
       </w:r>
       <w:r>
-        <w:t xml:space="preserve"> It is a set of instructions that is executed whenever a given interrupt occ</w:t>
-      </w:r>
-      <w:bookmarkStart w:id="4" w:name="_GoBack"/>
-      <w:bookmarkEnd w:id="4"/>
-      <w:r>
-        <w:t>urs.</w:t>
+        <w:t xml:space="preserve"> It is a set of instructions that is executed whenever a given interrupt occurs.</w:t>
       </w:r>
       <w:r>
         <w:t xml:space="preserve"> </w:t>
@@ -2474,7 +2469,11 @@
         <w:t xml:space="preserve">The solution to this problem is to use an OS signal. The signal can be sent from a specific ISR to a specific thread to indicate that the proper interrupt has occurred and that the thread can continue executing. </w:t>
       </w:r>
       <w:r>
-        <w:t xml:space="preserve">In order to do this, the </w:t>
+        <w:t xml:space="preserve">In order to </w:t>
+      </w:r>
+      <w:r>
+        <w:lastRenderedPageBreak/>
+        <w:t xml:space="preserve">do this, the </w:t>
       </w:r>
       <w:r>
         <w:t>In this case, the ISR can set a signal to indicate to the required threads that the required interrupt has occurred in order to inform the other threads that they may continue execution.</w:t>
@@ -2482,24 +2481,15 @@
     </w:p>
     <w:p>
       <w:r>
-        <w:rPr>
-          <w:highlight w:val="yellow"/>
-        </w:rPr>
-        <w:t>Visio diagram</w:t>
-      </w:r>
-      <w:r>
-        <w:rPr>
-          <w:highlight w:val="yellow"/>
-        </w:rPr>
-        <w:t>/flowchart</w:t>
-      </w:r>
-      <w:r>
-        <w:rPr>
-          <w:highlight w:val="yellow"/>
-        </w:rPr>
-        <w:t xml:space="preserve"> for signal?</w:t>
-      </w:r>
-    </w:p>
+        <w:object w:dxaOrig="6202" w:dyaOrig="5516">
+          <v:shape id="_x0000_i1033" type="#_x0000_t75" style="width:309.75pt;height:276pt" o:ole="">
+            <v:imagedata r:id="rId13" o:title=""/>
+          </v:shape>
+          <o:OLEObject Type="Embed" ProgID="Visio.Drawing.11" ShapeID="_x0000_i1033" DrawAspect="Content" ObjectID="_1445698740" r:id="rId14"/>
+        </w:object>
+      </w:r>
+    </w:p>
+    <w:p/>
     <w:p>
       <w:r>
         <w:rPr>
@@ -2507,6 +2497,8 @@
         </w:rPr>
         <w:t>Talk very quickly about accelerometer/temperature/PWM but put reference to other lab reports for their theory</w:t>
       </w:r>
+      <w:bookmarkStart w:id="4" w:name="_GoBack"/>
+      <w:bookmarkEnd w:id="4"/>
     </w:p>
     <w:p>
       <w:pPr>
@@ -2537,7 +2529,6 @@
             <w14:bevel/>
           </w14:textOutline>
         </w:rPr>
-        <w:lastRenderedPageBreak/>
         <w:t xml:space="preserve">4. </w:t>
       </w:r>
       <w:r>
@@ -2561,9 +2552,9 @@
       <w:r>
         <w:object w:dxaOrig="11154" w:dyaOrig="7702">
           <v:shape id="_x0000_i1026" type="#_x0000_t75" style="width:468pt;height:324pt" o:ole="">
-            <v:imagedata r:id="rId10" o:title=""/>
+            <v:imagedata r:id="rId15" o:title=""/>
           </v:shape>
-          <o:OLEObject Type="Embed" ProgID="Visio.Drawing.11" ShapeID="_x0000_i1026" DrawAspect="Content" ObjectID="_1445679302" r:id="rId11"/>
+          <o:OLEObject Type="Embed" ProgID="Visio.Drawing.11" ShapeID="_x0000_i1026" DrawAspect="Content" ObjectID="_1445698741" r:id="rId16"/>
         </w:object>
       </w:r>
     </w:p>
@@ -2767,8 +2758,8 @@
       </w:sdtContent>
     </w:sdt>
     <w:sectPr>
-      <w:headerReference w:type="default" r:id="rId12"/>
-      <w:footerReference w:type="default" r:id="rId13"/>
+      <w:headerReference w:type="default" r:id="rId17"/>
+      <w:footerReference w:type="default" r:id="rId18"/>
       <w:pgSz w:w="12240" w:h="15840"/>
       <w:pgMar w:top="1440" w:right="1440" w:bottom="1440" w:left="1440" w:header="720" w:footer="720" w:gutter="0"/>
       <w:cols w:space="720"/>
@@ -2779,7 +2770,7 @@
 </file>
 
 <file path=word/endnotes.xml><?xml version="1.0" encoding="utf-8"?>
-<w:endnotes xmlns:wpc="http://schemas.microsoft.com/office/word/2010/wordprocessingCanvas" xmlns:mc="http://schemas.openxmlformats.org/markup-compatibility/2006" xmlns:o="urn:schemas-microsoft-com:office:office" xmlns:r="http://schemas.openxmlformats.org/officeDocument/2006/relationships" xmlns:m="http://schemas.openxmlformats.org/officeDocument/2006/math" xmlns:v="urn:schemas-microsoft-com:vml" xmlns:wp14="http://schemas.microsoft.com/office/word/2010/wordprocessingDrawing" xmlns:wp="http://schemas.openxmlformats.org/drawingml/2006/wordprocessingDrawing" xmlns:w10="urn:schemas-microsoft-com:office:word" xmlns:w="http://schemas.openxmlformats.org/wordprocessingml/2006/main" xmlns:w14="http://schemas.microsoft.com/office/word/2010/wordml" xmlns:w15="http://schemas.microsoft.com/office/word/2012/wordml" xmlns:wpg="http://schemas.microsoft.com/office/word/2010/wordprocessingGroup" xmlns:wpi="http://schemas.microsoft.com/office/word/2010/wordprocessingInk" xmlns:wne="http://schemas.microsoft.com/office/word/2006/wordml" xmlns:wps="http://schemas.microsoft.com/office/word/2010/wordprocessingShape" mc:Ignorable="w14 w15 wp14">
+<w:endnotes xmlns:wpc="http://schemas.microsoft.com/office/word/2010/wordprocessingCanvas" xmlns:mc="http://schemas.openxmlformats.org/markup-compatibility/2006" xmlns:o="urn:schemas-microsoft-com:office:office" xmlns:r="http://schemas.openxmlformats.org/officeDocument/2006/relationships" xmlns:m="http://schemas.openxmlformats.org/officeDocument/2006/math" xmlns:v="urn:schemas-microsoft-com:vml" xmlns:wp14="http://schemas.microsoft.com/office/word/2010/wordprocessingDrawing" xmlns:wp="http://schemas.openxmlformats.org/drawingml/2006/wordprocessingDrawing" xmlns:w10="urn:schemas-microsoft-com:office:word" xmlns:w="http://schemas.openxmlformats.org/wordprocessingml/2006/main" xmlns:w14="http://schemas.microsoft.com/office/word/2010/wordml" xmlns:wpg="http://schemas.microsoft.com/office/word/2010/wordprocessingGroup" xmlns:wpi="http://schemas.microsoft.com/office/word/2010/wordprocessingInk" xmlns:wne="http://schemas.microsoft.com/office/word/2006/wordml" xmlns:wps="http://schemas.microsoft.com/office/word/2010/wordprocessingShape" mc:Ignorable="w14 wp14">
   <w:endnote w:type="separator" w:id="-1">
     <w:p>
       <w:pPr>
@@ -2804,7 +2795,7 @@
 </file>
 
 <file path=word/footer1.xml><?xml version="1.0" encoding="utf-8"?>
-<w:ftr xmlns:wpc="http://schemas.microsoft.com/office/word/2010/wordprocessingCanvas" xmlns:mc="http://schemas.openxmlformats.org/markup-compatibility/2006" xmlns:o="urn:schemas-microsoft-com:office:office" xmlns:r="http://schemas.openxmlformats.org/officeDocument/2006/relationships" xmlns:m="http://schemas.openxmlformats.org/officeDocument/2006/math" xmlns:v="urn:schemas-microsoft-com:vml" xmlns:wp14="http://schemas.microsoft.com/office/word/2010/wordprocessingDrawing" xmlns:wp="http://schemas.openxmlformats.org/drawingml/2006/wordprocessingDrawing" xmlns:w10="urn:schemas-microsoft-com:office:word" xmlns:w="http://schemas.openxmlformats.org/wordprocessingml/2006/main" xmlns:w14="http://schemas.microsoft.com/office/word/2010/wordml" xmlns:w15="http://schemas.microsoft.com/office/word/2012/wordml" xmlns:wpg="http://schemas.microsoft.com/office/word/2010/wordprocessingGroup" xmlns:wpi="http://schemas.microsoft.com/office/word/2010/wordprocessingInk" xmlns:wne="http://schemas.microsoft.com/office/word/2006/wordml" xmlns:wps="http://schemas.microsoft.com/office/word/2010/wordprocessingShape" mc:Ignorable="w14 w15 wp14">
+<w:ftr xmlns:wpc="http://schemas.microsoft.com/office/word/2010/wordprocessingCanvas" xmlns:mc="http://schemas.openxmlformats.org/markup-compatibility/2006" xmlns:o="urn:schemas-microsoft-com:office:office" xmlns:r="http://schemas.openxmlformats.org/officeDocument/2006/relationships" xmlns:m="http://schemas.openxmlformats.org/officeDocument/2006/math" xmlns:v="urn:schemas-microsoft-com:vml" xmlns:wp14="http://schemas.microsoft.com/office/word/2010/wordprocessingDrawing" xmlns:wp="http://schemas.openxmlformats.org/drawingml/2006/wordprocessingDrawing" xmlns:w10="urn:schemas-microsoft-com:office:word" xmlns:w="http://schemas.openxmlformats.org/wordprocessingml/2006/main" xmlns:w14="http://schemas.microsoft.com/office/word/2010/wordml" xmlns:wpg="http://schemas.microsoft.com/office/word/2010/wordprocessingGroup" xmlns:wpi="http://schemas.microsoft.com/office/word/2010/wordprocessingInk" xmlns:wne="http://schemas.microsoft.com/office/word/2006/wordml" xmlns:wps="http://schemas.microsoft.com/office/word/2010/wordprocessingShape" mc:Ignorable="w14 wp14">
   <w:p>
     <w:pPr>
       <w:pStyle w:val="Footer"/>
@@ -2859,7 +2850,7 @@
         <w:rFonts w:asciiTheme="majorHAnsi" w:eastAsiaTheme="majorEastAsia" w:hAnsiTheme="majorHAnsi" w:cstheme="majorBidi"/>
         <w:noProof/>
       </w:rPr>
-      <w:t>6</w:t>
+      <w:t>7</w:t>
     </w:r>
     <w:r>
       <w:rPr>
@@ -2878,7 +2869,7 @@
 </file>
 
 <file path=word/footnotes.xml><?xml version="1.0" encoding="utf-8"?>
-<w:footnotes xmlns:wpc="http://schemas.microsoft.com/office/word/2010/wordprocessingCanvas" xmlns:mc="http://schemas.openxmlformats.org/markup-compatibility/2006" xmlns:o="urn:schemas-microsoft-com:office:office" xmlns:r="http://schemas.openxmlformats.org/officeDocument/2006/relationships" xmlns:m="http://schemas.openxmlformats.org/officeDocument/2006/math" xmlns:v="urn:schemas-microsoft-com:vml" xmlns:wp14="http://schemas.microsoft.com/office/word/2010/wordprocessingDrawing" xmlns:wp="http://schemas.openxmlformats.org/drawingml/2006/wordprocessingDrawing" xmlns:w10="urn:schemas-microsoft-com:office:word" xmlns:w="http://schemas.openxmlformats.org/wordprocessingml/2006/main" xmlns:w14="http://schemas.microsoft.com/office/word/2010/wordml" xmlns:w15="http://schemas.microsoft.com/office/word/2012/wordml" xmlns:wpg="http://schemas.microsoft.com/office/word/2010/wordprocessingGroup" xmlns:wpi="http://schemas.microsoft.com/office/word/2010/wordprocessingInk" xmlns:wne="http://schemas.microsoft.com/office/word/2006/wordml" xmlns:wps="http://schemas.microsoft.com/office/word/2010/wordprocessingShape" mc:Ignorable="w14 w15 wp14">
+<w:footnotes xmlns:wpc="http://schemas.microsoft.com/office/word/2010/wordprocessingCanvas" xmlns:mc="http://schemas.openxmlformats.org/markup-compatibility/2006" xmlns:o="urn:schemas-microsoft-com:office:office" xmlns:r="http://schemas.openxmlformats.org/officeDocument/2006/relationships" xmlns:m="http://schemas.openxmlformats.org/officeDocument/2006/math" xmlns:v="urn:schemas-microsoft-com:vml" xmlns:wp14="http://schemas.microsoft.com/office/word/2010/wordprocessingDrawing" xmlns:wp="http://schemas.openxmlformats.org/drawingml/2006/wordprocessingDrawing" xmlns:w10="urn:schemas-microsoft-com:office:word" xmlns:w="http://schemas.openxmlformats.org/wordprocessingml/2006/main" xmlns:w14="http://schemas.microsoft.com/office/word/2010/wordml" xmlns:wpg="http://schemas.microsoft.com/office/word/2010/wordprocessingGroup" xmlns:wpi="http://schemas.microsoft.com/office/word/2010/wordprocessingInk" xmlns:wne="http://schemas.microsoft.com/office/word/2006/wordml" xmlns:wps="http://schemas.microsoft.com/office/word/2010/wordprocessingShape" mc:Ignorable="w14 wp14">
   <w:footnote w:type="separator" w:id="-1">
     <w:p>
       <w:pPr>
@@ -2903,7 +2894,7 @@
 </file>
 
 <file path=word/header1.xml><?xml version="1.0" encoding="utf-8"?>
-<w:hdr xmlns:wpc="http://schemas.microsoft.com/office/word/2010/wordprocessingCanvas" xmlns:mc="http://schemas.openxmlformats.org/markup-compatibility/2006" xmlns:o="urn:schemas-microsoft-com:office:office" xmlns:r="http://schemas.openxmlformats.org/officeDocument/2006/relationships" xmlns:m="http://schemas.openxmlformats.org/officeDocument/2006/math" xmlns:v="urn:schemas-microsoft-com:vml" xmlns:wp14="http://schemas.microsoft.com/office/word/2010/wordprocessingDrawing" xmlns:wp="http://schemas.openxmlformats.org/drawingml/2006/wordprocessingDrawing" xmlns:w10="urn:schemas-microsoft-com:office:word" xmlns:w="http://schemas.openxmlformats.org/wordprocessingml/2006/main" xmlns:w14="http://schemas.microsoft.com/office/word/2010/wordml" xmlns:w15="http://schemas.microsoft.com/office/word/2012/wordml" xmlns:wpg="http://schemas.microsoft.com/office/word/2010/wordprocessingGroup" xmlns:wpi="http://schemas.microsoft.com/office/word/2010/wordprocessingInk" xmlns:wne="http://schemas.microsoft.com/office/word/2006/wordml" xmlns:wps="http://schemas.microsoft.com/office/word/2010/wordprocessingShape" mc:Ignorable="w14 w15 wp14">
+<w:hdr xmlns:wpc="http://schemas.microsoft.com/office/word/2010/wordprocessingCanvas" xmlns:mc="http://schemas.openxmlformats.org/markup-compatibility/2006" xmlns:o="urn:schemas-microsoft-com:office:office" xmlns:r="http://schemas.openxmlformats.org/officeDocument/2006/relationships" xmlns:m="http://schemas.openxmlformats.org/officeDocument/2006/math" xmlns:v="urn:schemas-microsoft-com:vml" xmlns:wp14="http://schemas.microsoft.com/office/word/2010/wordprocessingDrawing" xmlns:wp="http://schemas.openxmlformats.org/drawingml/2006/wordprocessingDrawing" xmlns:w10="urn:schemas-microsoft-com:office:word" xmlns:w="http://schemas.openxmlformats.org/wordprocessingml/2006/main" xmlns:w14="http://schemas.microsoft.com/office/word/2010/wordml" xmlns:wpg="http://schemas.microsoft.com/office/word/2010/wordprocessingGroup" xmlns:wpi="http://schemas.microsoft.com/office/word/2010/wordprocessingInk" xmlns:wne="http://schemas.microsoft.com/office/word/2006/wordml" xmlns:wps="http://schemas.microsoft.com/office/word/2010/wordprocessingShape" mc:Ignorable="w14 wp14">
   <w:sdt>
     <w:sdtPr>
       <w:rPr>
@@ -2958,7 +2949,7 @@
 </file>
 
 <file path=word/numbering.xml><?xml version="1.0" encoding="utf-8"?>
-<w:numbering xmlns:wpc="http://schemas.microsoft.com/office/word/2010/wordprocessingCanvas" xmlns:mc="http://schemas.openxmlformats.org/markup-compatibility/2006" xmlns:o="urn:schemas-microsoft-com:office:office" xmlns:r="http://schemas.openxmlformats.org/officeDocument/2006/relationships" xmlns:m="http://schemas.openxmlformats.org/officeDocument/2006/math" xmlns:v="urn:schemas-microsoft-com:vml" xmlns:wp14="http://schemas.microsoft.com/office/word/2010/wordprocessingDrawing" xmlns:wp="http://schemas.openxmlformats.org/drawingml/2006/wordprocessingDrawing" xmlns:w10="urn:schemas-microsoft-com:office:word" xmlns:w="http://schemas.openxmlformats.org/wordprocessingml/2006/main" xmlns:w14="http://schemas.microsoft.com/office/word/2010/wordml" xmlns:w15="http://schemas.microsoft.com/office/word/2012/wordml" xmlns:wpg="http://schemas.microsoft.com/office/word/2010/wordprocessingGroup" xmlns:wpi="http://schemas.microsoft.com/office/word/2010/wordprocessingInk" xmlns:wne="http://schemas.microsoft.com/office/word/2006/wordml" xmlns:wps="http://schemas.microsoft.com/office/word/2010/wordprocessingShape" mc:Ignorable="w14 w15 wp14">
+<w:numbering xmlns:wpc="http://schemas.microsoft.com/office/word/2010/wordprocessingCanvas" xmlns:mc="http://schemas.openxmlformats.org/markup-compatibility/2006" xmlns:o="urn:schemas-microsoft-com:office:office" xmlns:r="http://schemas.openxmlformats.org/officeDocument/2006/relationships" xmlns:m="http://schemas.openxmlformats.org/officeDocument/2006/math" xmlns:v="urn:schemas-microsoft-com:vml" xmlns:wp14="http://schemas.microsoft.com/office/word/2010/wordprocessingDrawing" xmlns:wp="http://schemas.openxmlformats.org/drawingml/2006/wordprocessingDrawing" xmlns:w10="urn:schemas-microsoft-com:office:word" xmlns:w="http://schemas.openxmlformats.org/wordprocessingml/2006/main" xmlns:w14="http://schemas.microsoft.com/office/word/2010/wordml" xmlns:wpg="http://schemas.microsoft.com/office/word/2010/wordprocessingGroup" xmlns:wpi="http://schemas.microsoft.com/office/word/2010/wordprocessingInk" xmlns:wne="http://schemas.microsoft.com/office/word/2006/wordml" xmlns:wps="http://schemas.microsoft.com/office/word/2010/wordprocessingShape" mc:Ignorable="w14 wp14">
   <w:abstractNum w:abstractNumId="0">
     <w:nsid w:val="2120731F"/>
     <w:multiLevelType w:val="hybridMultilevel"/>
@@ -3522,7 +3513,7 @@
 </file>
 
 <file path=word/styles.xml><?xml version="1.0" encoding="utf-8"?>
-<w:styles xmlns:mc="http://schemas.openxmlformats.org/markup-compatibility/2006" xmlns:r="http://schemas.openxmlformats.org/officeDocument/2006/relationships" xmlns:w="http://schemas.openxmlformats.org/wordprocessingml/2006/main" xmlns:w14="http://schemas.microsoft.com/office/word/2010/wordml" xmlns:w15="http://schemas.microsoft.com/office/word/2012/wordml" mc:Ignorable="w14 w15">
+<w:styles xmlns:mc="http://schemas.openxmlformats.org/markup-compatibility/2006" xmlns:r="http://schemas.openxmlformats.org/officeDocument/2006/relationships" xmlns:w="http://schemas.openxmlformats.org/wordprocessingml/2006/main" xmlns:w14="http://schemas.microsoft.com/office/word/2010/wordml" mc:Ignorable="w14">
   <w:docDefaults>
     <w:rPrDefault>
       <w:rPr>
@@ -3538,378 +3529,618 @@
       </w:pPr>
     </w:pPrDefault>
   </w:docDefaults>
-  <w:latentStyles w:defLockedState="0" w:defUIPriority="99" w:defSemiHidden="0" w:defUnhideWhenUsed="0" w:defQFormat="0" w:count="371">
-    <w:lsdException w:name="Normal" w:uiPriority="0" w:qFormat="1"/>
-    <w:lsdException w:name="heading 1" w:uiPriority="9" w:qFormat="1"/>
-    <w:lsdException w:name="heading 2" w:semiHidden="1" w:uiPriority="9" w:unhideWhenUsed="1" w:qFormat="1"/>
-    <w:lsdException w:name="heading 3" w:semiHidden="1" w:uiPriority="9" w:unhideWhenUsed="1" w:qFormat="1"/>
-    <w:lsdException w:name="heading 4" w:semiHidden="1" w:uiPriority="9" w:unhideWhenUsed="1" w:qFormat="1"/>
-    <w:lsdException w:name="heading 5" w:semiHidden="1" w:uiPriority="9" w:unhideWhenUsed="1" w:qFormat="1"/>
-    <w:lsdException w:name="heading 6" w:semiHidden="1" w:uiPriority="9" w:unhideWhenUsed="1" w:qFormat="1"/>
-    <w:lsdException w:name="heading 7" w:semiHidden="1" w:uiPriority="9" w:unhideWhenUsed="1" w:qFormat="1"/>
-    <w:lsdException w:name="heading 8" w:semiHidden="1" w:uiPriority="9" w:unhideWhenUsed="1" w:qFormat="1"/>
-    <w:lsdException w:name="heading 9" w:semiHidden="1" w:uiPriority="9" w:unhideWhenUsed="1" w:qFormat="1"/>
-    <w:lsdException w:name="index 1" w:semiHidden="1" w:unhideWhenUsed="1"/>
-    <w:lsdException w:name="index 2" w:semiHidden="1" w:unhideWhenUsed="1"/>
-    <w:lsdException w:name="index 3" w:semiHidden="1" w:unhideWhenUsed="1"/>
-    <w:lsdException w:name="index 4" w:semiHidden="1" w:unhideWhenUsed="1"/>
-    <w:lsdException w:name="index 5" w:semiHidden="1" w:unhideWhenUsed="1"/>
-    <w:lsdException w:name="index 6" w:semiHidden="1" w:unhideWhenUsed="1"/>
-    <w:lsdException w:name="index 7" w:semiHidden="1" w:unhideWhenUsed="1"/>
-    <w:lsdException w:name="index 8" w:semiHidden="1" w:unhideWhenUsed="1"/>
-    <w:lsdException w:name="index 9" w:semiHidden="1" w:unhideWhenUsed="1"/>
-    <w:lsdException w:name="toc 1" w:semiHidden="1" w:uiPriority="39" w:unhideWhenUsed="1"/>
-    <w:lsdException w:name="toc 2" w:semiHidden="1" w:uiPriority="39" w:unhideWhenUsed="1"/>
-    <w:lsdException w:name="toc 3" w:semiHidden="1" w:uiPriority="39" w:unhideWhenUsed="1"/>
-    <w:lsdException w:name="toc 4" w:semiHidden="1" w:uiPriority="39" w:unhideWhenUsed="1"/>
-    <w:lsdException w:name="toc 5" w:semiHidden="1" w:uiPriority="39" w:unhideWhenUsed="1"/>
-    <w:lsdException w:name="toc 6" w:semiHidden="1" w:uiPriority="39" w:unhideWhenUsed="1"/>
-    <w:lsdException w:name="toc 7" w:semiHidden="1" w:uiPriority="39" w:unhideWhenUsed="1"/>
-    <w:lsdException w:name="toc 8" w:semiHidden="1" w:uiPriority="39" w:unhideWhenUsed="1"/>
-    <w:lsdException w:name="toc 9" w:semiHidden="1" w:uiPriority="39" w:unhideWhenUsed="1"/>
-    <w:lsdException w:name="Normal Indent" w:semiHidden="1" w:unhideWhenUsed="1"/>
-    <w:lsdException w:name="footnote text" w:semiHidden="1" w:unhideWhenUsed="1"/>
-    <w:lsdException w:name="annotation text" w:semiHidden="1" w:unhideWhenUsed="1"/>
-    <w:lsdException w:name="header" w:semiHidden="1" w:unhideWhenUsed="1"/>
-    <w:lsdException w:name="footer" w:semiHidden="1" w:unhideWhenUsed="1"/>
-    <w:lsdException w:name="index heading" w:semiHidden="1" w:unhideWhenUsed="1"/>
-    <w:lsdException w:name="caption" w:semiHidden="1" w:uiPriority="35" w:unhideWhenUsed="1" w:qFormat="1"/>
-    <w:lsdException w:name="table of figures" w:semiHidden="1" w:unhideWhenUsed="1"/>
-    <w:lsdException w:name="envelope address" w:semiHidden="1" w:unhideWhenUsed="1"/>
-    <w:lsdException w:name="envelope return" w:semiHidden="1" w:unhideWhenUsed="1"/>
-    <w:lsdException w:name="footnote reference" w:semiHidden="1" w:unhideWhenUsed="1"/>
-    <w:lsdException w:name="annotation reference" w:semiHidden="1" w:unhideWhenUsed="1"/>
-    <w:lsdException w:name="line number" w:semiHidden="1" w:unhideWhenUsed="1"/>
-    <w:lsdException w:name="page number" w:semiHidden="1" w:unhideWhenUsed="1"/>
-    <w:lsdException w:name="endnote reference" w:semiHidden="1" w:unhideWhenUsed="1"/>
-    <w:lsdException w:name="endnote text" w:semiHidden="1" w:unhideWhenUsed="1"/>
-    <w:lsdException w:name="table of authorities" w:semiHidden="1" w:unhideWhenUsed="1"/>
-    <w:lsdException w:name="macro" w:semiHidden="1" w:unhideWhenUsed="1"/>
-    <w:lsdException w:name="toa heading" w:semiHidden="1" w:unhideWhenUsed="1"/>
-    <w:lsdException w:name="List" w:semiHidden="1" w:unhideWhenUsed="1"/>
-    <w:lsdException w:name="List Bullet" w:semiHidden="1" w:unhideWhenUsed="1"/>
-    <w:lsdException w:name="List Number" w:semiHidden="1" w:unhideWhenUsed="1"/>
-    <w:lsdException w:name="List 2" w:semiHidden="1" w:unhideWhenUsed="1"/>
-    <w:lsdException w:name="List 3" w:semiHidden="1" w:unhideWhenUsed="1"/>
-    <w:lsdException w:name="List 4" w:semiHidden="1" w:unhideWhenUsed="1"/>
-    <w:lsdException w:name="List 5" w:semiHidden="1" w:unhideWhenUsed="1"/>
-    <w:lsdException w:name="List Bullet 2" w:semiHidden="1" w:unhideWhenUsed="1"/>
-    <w:lsdException w:name="List Bullet 3" w:semiHidden="1" w:unhideWhenUsed="1"/>
-    <w:lsdException w:name="List Bullet 4" w:semiHidden="1" w:unhideWhenUsed="1"/>
-    <w:lsdException w:name="List Bullet 5" w:semiHidden="1" w:unhideWhenUsed="1"/>
-    <w:lsdException w:name="List Number 2" w:semiHidden="1" w:unhideWhenUsed="1"/>
-    <w:lsdException w:name="List Number 3" w:semiHidden="1" w:unhideWhenUsed="1"/>
-    <w:lsdException w:name="List Number 4" w:semiHidden="1" w:unhideWhenUsed="1"/>
-    <w:lsdException w:name="List Number 5" w:semiHidden="1" w:unhideWhenUsed="1"/>
-    <w:lsdException w:name="Title" w:uiPriority="10" w:qFormat="1"/>
-    <w:lsdException w:name="Closing" w:semiHidden="1" w:unhideWhenUsed="1"/>
-    <w:lsdException w:name="Signature" w:semiHidden="1" w:unhideWhenUsed="1"/>
-    <w:lsdException w:name="Default Paragraph Font" w:semiHidden="1" w:uiPriority="1" w:unhideWhenUsed="1"/>
-    <w:lsdException w:name="Body Text" w:semiHidden="1" w:unhideWhenUsed="1"/>
-    <w:lsdException w:name="Body Text Indent" w:semiHidden="1" w:unhideWhenUsed="1"/>
-    <w:lsdException w:name="List Continue" w:semiHidden="1" w:unhideWhenUsed="1"/>
-    <w:lsdException w:name="List Continue 2" w:semiHidden="1" w:unhideWhenUsed="1"/>
-    <w:lsdException w:name="List Continue 3" w:semiHidden="1" w:unhideWhenUsed="1"/>
-    <w:lsdException w:name="List Continue 4" w:semiHidden="1" w:unhideWhenUsed="1"/>
-    <w:lsdException w:name="List Continue 5" w:semiHidden="1" w:unhideWhenUsed="1"/>
-    <w:lsdException w:name="Message Header" w:semiHidden="1" w:unhideWhenUsed="1"/>
-    <w:lsdException w:name="Subtitle" w:uiPriority="11" w:qFormat="1"/>
-    <w:lsdException w:name="Salutation" w:semiHidden="1" w:unhideWhenUsed="1"/>
-    <w:lsdException w:name="Date" w:semiHidden="1" w:unhideWhenUsed="1"/>
-    <w:lsdException w:name="Body Text First Indent" w:semiHidden="1" w:unhideWhenUsed="1"/>
-    <w:lsdException w:name="Body Text First Indent 2" w:semiHidden="1" w:unhideWhenUsed="1"/>
-    <w:lsdException w:name="Note Heading" w:semiHidden="1" w:unhideWhenUsed="1"/>
-    <w:lsdException w:name="Body Text 2" w:semiHidden="1" w:unhideWhenUsed="1"/>
-    <w:lsdException w:name="Body Text 3" w:semiHidden="1" w:unhideWhenUsed="1"/>
-    <w:lsdException w:name="Body Text Indent 2" w:semiHidden="1" w:unhideWhenUsed="1"/>
-    <w:lsdException w:name="Body Text Indent 3" w:semiHidden="1" w:unhideWhenUsed="1"/>
-    <w:lsdException w:name="Block Text" w:semiHidden="1" w:unhideWhenUsed="1"/>
-    <w:lsdException w:name="Hyperlink" w:semiHidden="1" w:unhideWhenUsed="1"/>
-    <w:lsdException w:name="FollowedHyperlink" w:semiHidden="1" w:unhideWhenUsed="1"/>
-    <w:lsdException w:name="Strong" w:uiPriority="22" w:qFormat="1"/>
-    <w:lsdException w:name="Emphasis" w:uiPriority="20" w:qFormat="1"/>
-    <w:lsdException w:name="Document Map" w:semiHidden="1" w:unhideWhenUsed="1"/>
-    <w:lsdException w:name="Plain Text" w:semiHidden="1" w:unhideWhenUsed="1"/>
-    <w:lsdException w:name="E-mail Signature" w:semiHidden="1" w:unhideWhenUsed="1"/>
-    <w:lsdException w:name="HTML Top of Form" w:semiHidden="1" w:unhideWhenUsed="1"/>
-    <w:lsdException w:name="HTML Bottom of Form" w:semiHidden="1" w:unhideWhenUsed="1"/>
-    <w:lsdException w:name="Normal (Web)" w:semiHidden="1" w:unhideWhenUsed="1"/>
-    <w:lsdException w:name="HTML Acronym" w:semiHidden="1" w:unhideWhenUsed="1"/>
-    <w:lsdException w:name="HTML Address" w:semiHidden="1" w:unhideWhenUsed="1"/>
-    <w:lsdException w:name="HTML Cite" w:semiHidden="1" w:unhideWhenUsed="1"/>
-    <w:lsdException w:name="HTML Code" w:semiHidden="1" w:unhideWhenUsed="1"/>
-    <w:lsdException w:name="HTML Definition" w:semiHidden="1" w:unhideWhenUsed="1"/>
-    <w:lsdException w:name="HTML Keyboard" w:semiHidden="1" w:unhideWhenUsed="1"/>
-    <w:lsdException w:name="HTML Preformatted" w:semiHidden="1" w:unhideWhenUsed="1"/>
-    <w:lsdException w:name="HTML Sample" w:semiHidden="1" w:unhideWhenUsed="1"/>
-    <w:lsdException w:name="HTML Typewriter" w:semiHidden="1" w:unhideWhenUsed="1"/>
-    <w:lsdException w:name="HTML Variable" w:semiHidden="1" w:unhideWhenUsed="1"/>
-    <w:lsdException w:name="Normal Table" w:semiHidden="1" w:unhideWhenUsed="1"/>
-    <w:lsdException w:name="annotation subject" w:semiHidden="1" w:unhideWhenUsed="1"/>
-    <w:lsdException w:name="No List" w:semiHidden="1" w:unhideWhenUsed="1"/>
-    <w:lsdException w:name="Outline List 1" w:semiHidden="1" w:unhideWhenUsed="1"/>
-    <w:lsdException w:name="Outline List 2" w:semiHidden="1" w:unhideWhenUsed="1"/>
-    <w:lsdException w:name="Outline List 3" w:semiHidden="1" w:unhideWhenUsed="1"/>
-    <w:lsdException w:name="Table Simple 1" w:semiHidden="1" w:unhideWhenUsed="1"/>
-    <w:lsdException w:name="Table Simple 2" w:semiHidden="1" w:unhideWhenUsed="1"/>
-    <w:lsdException w:name="Table Simple 3" w:semiHidden="1" w:unhideWhenUsed="1"/>
-    <w:lsdException w:name="Table Classic 1" w:semiHidden="1" w:unhideWhenUsed="1"/>
-    <w:lsdException w:name="Table Classic 2" w:semiHidden="1" w:unhideWhenUsed="1"/>
-    <w:lsdException w:name="Table Classic 3" w:semiHidden="1" w:unhideWhenUsed="1"/>
-    <w:lsdException w:name="Table Classic 4" w:semiHidden="1" w:unhideWhenUsed="1"/>
-    <w:lsdException w:name="Table Colorful 1" w:semiHidden="1" w:unhideWhenUsed="1"/>
-    <w:lsdException w:name="Table Colorful 2" w:semiHidden="1" w:unhideWhenUsed="1"/>
-    <w:lsdException w:name="Table Colorful 3" w:semiHidden="1" w:unhideWhenUsed="1"/>
-    <w:lsdException w:name="Table Columns 1" w:semiHidden="1" w:unhideWhenUsed="1"/>
-    <w:lsdException w:name="Table Columns 2" w:semiHidden="1" w:unhideWhenUsed="1"/>
-    <w:lsdException w:name="Table Columns 3" w:semiHidden="1" w:unhideWhenUsed="1"/>
-    <w:lsdException w:name="Table Columns 4" w:semiHidden="1" w:unhideWhenUsed="1"/>
-    <w:lsdException w:name="Table Columns 5" w:semiHidden="1" w:unhideWhenUsed="1"/>
-    <w:lsdException w:name="Table Grid 1" w:semiHidden="1" w:unhideWhenUsed="1"/>
-    <w:lsdException w:name="Table Grid 2" w:semiHidden="1" w:unhideWhenUsed="1"/>
-    <w:lsdException w:name="Table Grid 3" w:semiHidden="1" w:unhideWhenUsed="1"/>
-    <w:lsdException w:name="Table Grid 4" w:semiHidden="1" w:unhideWhenUsed="1"/>
-    <w:lsdException w:name="Table Grid 5" w:semiHidden="1" w:unhideWhenUsed="1"/>
-    <w:lsdException w:name="Table Grid 6" w:semiHidden="1" w:unhideWhenUsed="1"/>
-    <w:lsdException w:name="Table Grid 7" w:semiHidden="1" w:unhideWhenUsed="1"/>
-    <w:lsdException w:name="Table Grid 8" w:semiHidden="1" w:unhideWhenUsed="1"/>
-    <w:lsdException w:name="Table List 1" w:semiHidden="1" w:unhideWhenUsed="1"/>
-    <w:lsdException w:name="Table List 2" w:semiHidden="1" w:unhideWhenUsed="1"/>
-    <w:lsdException w:name="Table List 3" w:semiHidden="1" w:unhideWhenUsed="1"/>
-    <w:lsdException w:name="Table List 4" w:semiHidden="1" w:unhideWhenUsed="1"/>
-    <w:lsdException w:name="Table List 5" w:semiHidden="1" w:unhideWhenUsed="1"/>
-    <w:lsdException w:name="Table List 6" w:semiHidden="1" w:unhideWhenUsed="1"/>
-    <w:lsdException w:name="Table List 7" w:semiHidden="1" w:unhideWhenUsed="1"/>
-    <w:lsdException w:name="Table List 8" w:semiHidden="1" w:unhideWhenUsed="1"/>
-    <w:lsdException w:name="Table 3D effects 1" w:semiHidden="1" w:unhideWhenUsed="1"/>
-    <w:lsdException w:name="Table 3D effects 2" w:semiHidden="1" w:unhideWhenUsed="1"/>
-    <w:lsdException w:name="Table 3D effects 3" w:semiHidden="1" w:unhideWhenUsed="1"/>
-    <w:lsdException w:name="Table Contemporary" w:semiHidden="1" w:unhideWhenUsed="1"/>
-    <w:lsdException w:name="Table Elegant" w:semiHidden="1" w:unhideWhenUsed="1"/>
-    <w:lsdException w:name="Table Professional" w:semiHidden="1" w:unhideWhenUsed="1"/>
-    <w:lsdException w:name="Table Subtle 1" w:semiHidden="1" w:unhideWhenUsed="1"/>
-    <w:lsdException w:name="Table Subtle 2" w:semiHidden="1" w:unhideWhenUsed="1"/>
-    <w:lsdException w:name="Table Web 1" w:semiHidden="1" w:unhideWhenUsed="1"/>
-    <w:lsdException w:name="Table Web 2" w:semiHidden="1" w:unhideWhenUsed="1"/>
-    <w:lsdException w:name="Table Web 3" w:semiHidden="1" w:unhideWhenUsed="1"/>
-    <w:lsdException w:name="Balloon Text" w:semiHidden="1" w:unhideWhenUsed="1"/>
-    <w:lsdException w:name="Table Grid" w:uiPriority="59"/>
-    <w:lsdException w:name="Table Theme" w:semiHidden="1" w:unhideWhenUsed="1"/>
-    <w:lsdException w:name="Placeholder Text" w:semiHidden="1"/>
-    <w:lsdException w:name="No Spacing" w:uiPriority="1" w:qFormat="1"/>
-    <w:lsdException w:name="Light Shading" w:uiPriority="60"/>
-    <w:lsdException w:name="Light List" w:uiPriority="61"/>
-    <w:lsdException w:name="Light Grid" w:uiPriority="62"/>
-    <w:lsdException w:name="Medium Shading 1" w:uiPriority="63"/>
-    <w:lsdException w:name="Medium Shading 2" w:uiPriority="64"/>
-    <w:lsdException w:name="Medium List 1" w:uiPriority="65"/>
-    <w:lsdException w:name="Medium List 2" w:uiPriority="66"/>
-    <w:lsdException w:name="Medium Grid 1" w:uiPriority="67"/>
-    <w:lsdException w:name="Medium Grid 2" w:uiPriority="68"/>
-    <w:lsdException w:name="Medium Grid 3" w:uiPriority="69"/>
-    <w:lsdException w:name="Dark List" w:uiPriority="70"/>
-    <w:lsdException w:name="Colorful Shading" w:uiPriority="71"/>
-    <w:lsdException w:name="Colorful List" w:uiPriority="72"/>
-    <w:lsdException w:name="Colorful Grid" w:uiPriority="73"/>
-    <w:lsdException w:name="Light Shading Accent 1" w:uiPriority="60"/>
-    <w:lsdException w:name="Light List Accent 1" w:uiPriority="61"/>
-    <w:lsdException w:name="Light Grid Accent 1" w:uiPriority="62"/>
-    <w:lsdException w:name="Medium Shading 1 Accent 1" w:uiPriority="63"/>
-    <w:lsdException w:name="Medium Shading 2 Accent 1" w:uiPriority="64"/>
-    <w:lsdException w:name="Medium List 1 Accent 1" w:uiPriority="65"/>
-    <w:lsdException w:name="Revision" w:semiHidden="1"/>
-    <w:lsdException w:name="List Paragraph" w:uiPriority="34" w:qFormat="1"/>
-    <w:lsdException w:name="Quote" w:uiPriority="29" w:qFormat="1"/>
-    <w:lsdException w:name="Intense Quote" w:uiPriority="30" w:qFormat="1"/>
-    <w:lsdException w:name="Medium List 2 Accent 1" w:uiPriority="66"/>
-    <w:lsdException w:name="Medium Grid 1 Accent 1" w:uiPriority="67"/>
-    <w:lsdException w:name="Medium Grid 2 Accent 1" w:uiPriority="68"/>
-    <w:lsdException w:name="Medium Grid 3 Accent 1" w:uiPriority="69"/>
-    <w:lsdException w:name="Dark List Accent 1" w:uiPriority="70"/>
-    <w:lsdException w:name="Colorful Shading Accent 1" w:uiPriority="71"/>
-    <w:lsdException w:name="Colorful List Accent 1" w:uiPriority="72"/>
-    <w:lsdException w:name="Colorful Grid Accent 1" w:uiPriority="73"/>
-    <w:lsdException w:name="Light Shading Accent 2" w:uiPriority="60"/>
-    <w:lsdException w:name="Light List Accent 2" w:uiPriority="61"/>
-    <w:lsdException w:name="Light Grid Accent 2" w:uiPriority="62"/>
-    <w:lsdException w:name="Medium Shading 1 Accent 2" w:uiPriority="63"/>
-    <w:lsdException w:name="Medium Shading 2 Accent 2" w:uiPriority="64"/>
-    <w:lsdException w:name="Medium List 1 Accent 2" w:uiPriority="65"/>
-    <w:lsdException w:name="Medium List 2 Accent 2" w:uiPriority="66"/>
-    <w:lsdException w:name="Medium Grid 1 Accent 2" w:uiPriority="67"/>
-    <w:lsdException w:name="Medium Grid 2 Accent 2" w:uiPriority="68"/>
-    <w:lsdException w:name="Medium Grid 3 Accent 2" w:uiPriority="69"/>
-    <w:lsdException w:name="Dark List Accent 2" w:uiPriority="70"/>
-    <w:lsdException w:name="Colorful Shading Accent 2" w:uiPriority="71"/>
-    <w:lsdException w:name="Colorful List Accent 2" w:uiPriority="72"/>
-    <w:lsdException w:name="Colorful Grid Accent 2" w:uiPriority="73"/>
-    <w:lsdException w:name="Light Shading Accent 3" w:uiPriority="60"/>
-    <w:lsdException w:name="Light List Accent 3" w:uiPriority="61"/>
-    <w:lsdException w:name="Light Grid Accent 3" w:uiPriority="62"/>
-    <w:lsdException w:name="Medium Shading 1 Accent 3" w:uiPriority="63"/>
-    <w:lsdException w:name="Medium Shading 2 Accent 3" w:uiPriority="64"/>
-    <w:lsdException w:name="Medium List 1 Accent 3" w:uiPriority="65"/>
-    <w:lsdException w:name="Medium List 2 Accent 3" w:uiPriority="66"/>
-    <w:lsdException w:name="Medium Grid 1 Accent 3" w:uiPriority="67"/>
-    <w:lsdException w:name="Medium Grid 2 Accent 3" w:uiPriority="68"/>
-    <w:lsdException w:name="Medium Grid 3 Accent 3" w:uiPriority="69"/>
-    <w:lsdException w:name="Dark List Accent 3" w:uiPriority="70"/>
-    <w:lsdException w:name="Colorful Shading Accent 3" w:uiPriority="71"/>
-    <w:lsdException w:name="Colorful List Accent 3" w:uiPriority="72"/>
-    <w:lsdException w:name="Colorful Grid Accent 3" w:uiPriority="73"/>
-    <w:lsdException w:name="Light Shading Accent 4" w:uiPriority="60"/>
-    <w:lsdException w:name="Light List Accent 4" w:uiPriority="61"/>
-    <w:lsdException w:name="Light Grid Accent 4" w:uiPriority="62"/>
-    <w:lsdException w:name="Medium Shading 1 Accent 4" w:uiPriority="63"/>
-    <w:lsdException w:name="Medium Shading 2 Accent 4" w:uiPriority="64"/>
-    <w:lsdException w:name="Medium List 1 Accent 4" w:uiPriority="65"/>
-    <w:lsdException w:name="Medium List 2 Accent 4" w:uiPriority="66"/>
-    <w:lsdException w:name="Medium Grid 1 Accent 4" w:uiPriority="67"/>
-    <w:lsdException w:name="Medium Grid 2 Accent 4" w:uiPriority="68"/>
-    <w:lsdException w:name="Medium Grid 3 Accent 4" w:uiPriority="69"/>
-    <w:lsdException w:name="Dark List Accent 4" w:uiPriority="70"/>
-    <w:lsdException w:name="Colorful Shading Accent 4" w:uiPriority="71"/>
-    <w:lsdException w:name="Colorful List Accent 4" w:uiPriority="72"/>
-    <w:lsdException w:name="Colorful Grid Accent 4" w:uiPriority="73"/>
-    <w:lsdException w:name="Light Shading Accent 5" w:uiPriority="60"/>
-    <w:lsdException w:name="Light List Accent 5" w:uiPriority="61"/>
-    <w:lsdException w:name="Light Grid Accent 5" w:uiPriority="62"/>
-    <w:lsdException w:name="Medium Shading 1 Accent 5" w:uiPriority="63"/>
-    <w:lsdException w:name="Medium Shading 2 Accent 5" w:uiPriority="64"/>
-    <w:lsdException w:name="Medium List 1 Accent 5" w:uiPriority="65"/>
-    <w:lsdException w:name="Medium List 2 Accent 5" w:uiPriority="66"/>
-    <w:lsdException w:name="Medium Grid 1 Accent 5" w:uiPriority="67"/>
-    <w:lsdException w:name="Medium Grid 2 Accent 5" w:uiPriority="68"/>
-    <w:lsdException w:name="Medium Grid 3 Accent 5" w:uiPriority="69"/>
-    <w:lsdException w:name="Dark List Accent 5" w:uiPriority="70"/>
-    <w:lsdException w:name="Colorful Shading Accent 5" w:uiPriority="71"/>
-    <w:lsdException w:name="Colorful List Accent 5" w:uiPriority="72"/>
-    <w:lsdException w:name="Colorful Grid Accent 5" w:uiPriority="73"/>
-    <w:lsdException w:name="Light Shading Accent 6" w:uiPriority="60"/>
-    <w:lsdException w:name="Light List Accent 6" w:uiPriority="61"/>
-    <w:lsdException w:name="Light Grid Accent 6" w:uiPriority="62"/>
-    <w:lsdException w:name="Medium Shading 1 Accent 6" w:uiPriority="63"/>
-    <w:lsdException w:name="Medium Shading 2 Accent 6" w:uiPriority="64"/>
-    <w:lsdException w:name="Medium List 1 Accent 6" w:uiPriority="65"/>
-    <w:lsdException w:name="Medium List 2 Accent 6" w:uiPriority="66"/>
-    <w:lsdException w:name="Medium Grid 1 Accent 6" w:uiPriority="67"/>
-    <w:lsdException w:name="Medium Grid 2 Accent 6" w:uiPriority="68"/>
-    <w:lsdException w:name="Medium Grid 3 Accent 6" w:uiPriority="69"/>
-    <w:lsdException w:name="Dark List Accent 6" w:uiPriority="70"/>
-    <w:lsdException w:name="Colorful Shading Accent 6" w:uiPriority="71"/>
-    <w:lsdException w:name="Colorful List Accent 6" w:uiPriority="72"/>
-    <w:lsdException w:name="Colorful Grid Accent 6" w:uiPriority="73"/>
-    <w:lsdException w:name="Subtle Emphasis" w:uiPriority="19" w:qFormat="1"/>
-    <w:lsdException w:name="Intense Emphasis" w:uiPriority="21" w:qFormat="1"/>
-    <w:lsdException w:name="Subtle Reference" w:uiPriority="31" w:qFormat="1"/>
-    <w:lsdException w:name="Intense Reference" w:uiPriority="32" w:qFormat="1"/>
-    <w:lsdException w:name="Book Title" w:uiPriority="33" w:qFormat="1"/>
-    <w:lsdException w:name="Bibliography" w:semiHidden="1" w:uiPriority="37" w:unhideWhenUsed="1"/>
-    <w:lsdException w:name="TOC Heading" w:semiHidden="1" w:uiPriority="39" w:unhideWhenUsed="1" w:qFormat="1"/>
-    <w:lsdException w:name="Plain Table 1" w:uiPriority="41"/>
-    <w:lsdException w:name="Plain Table 2" w:uiPriority="42"/>
-    <w:lsdException w:name="Plain Table 3" w:uiPriority="43"/>
-    <w:lsdException w:name="Plain Table 4" w:uiPriority="44"/>
-    <w:lsdException w:name="Plain Table 5" w:uiPriority="45"/>
-    <w:lsdException w:name="Grid Table Light" w:uiPriority="40"/>
-    <w:lsdException w:name="Grid Table 1 Light" w:uiPriority="46"/>
-    <w:lsdException w:name="Grid Table 2" w:uiPriority="47"/>
-    <w:lsdException w:name="Grid Table 3" w:uiPriority="48"/>
-    <w:lsdException w:name="Grid Table 4" w:uiPriority="49"/>
-    <w:lsdException w:name="Grid Table 5 Dark" w:uiPriority="50"/>
-    <w:lsdException w:name="Grid Table 6 Colorful" w:uiPriority="51"/>
-    <w:lsdException w:name="Grid Table 7 Colorful" w:uiPriority="52"/>
-    <w:lsdException w:name="Grid Table 1 Light Accent 1" w:uiPriority="46"/>
-    <w:lsdException w:name="Grid Table 2 Accent 1" w:uiPriority="47"/>
-    <w:lsdException w:name="Grid Table 3 Accent 1" w:uiPriority="48"/>
-    <w:lsdException w:name="Grid Table 4 Accent 1" w:uiPriority="49"/>
-    <w:lsdException w:name="Grid Table 5 Dark Accent 1" w:uiPriority="50"/>
-    <w:lsdException w:name="Grid Table 6 Colorful Accent 1" w:uiPriority="51"/>
-    <w:lsdException w:name="Grid Table 7 Colorful Accent 1" w:uiPriority="52"/>
-    <w:lsdException w:name="Grid Table 1 Light Accent 2" w:uiPriority="46"/>
-    <w:lsdException w:name="Grid Table 2 Accent 2" w:uiPriority="47"/>
-    <w:lsdException w:name="Grid Table 3 Accent 2" w:uiPriority="48"/>
-    <w:lsdException w:name="Grid Table 4 Accent 2" w:uiPriority="49"/>
-    <w:lsdException w:name="Grid Table 5 Dark Accent 2" w:uiPriority="50"/>
-    <w:lsdException w:name="Grid Table 6 Colorful Accent 2" w:uiPriority="51"/>
-    <w:lsdException w:name="Grid Table 7 Colorful Accent 2" w:uiPriority="52"/>
-    <w:lsdException w:name="Grid Table 1 Light Accent 3" w:uiPriority="46"/>
-    <w:lsdException w:name="Grid Table 2 Accent 3" w:uiPriority="47"/>
-    <w:lsdException w:name="Grid Table 3 Accent 3" w:uiPriority="48"/>
-    <w:lsdException w:name="Grid Table 4 Accent 3" w:uiPriority="49"/>
-    <w:lsdException w:name="Grid Table 5 Dark Accent 3" w:uiPriority="50"/>
-    <w:lsdException w:name="Grid Table 6 Colorful Accent 3" w:uiPriority="51"/>
-    <w:lsdException w:name="Grid Table 7 Colorful Accent 3" w:uiPriority="52"/>
-    <w:lsdException w:name="Grid Table 1 Light Accent 4" w:uiPriority="46"/>
-    <w:lsdException w:name="Grid Table 2 Accent 4" w:uiPriority="47"/>
-    <w:lsdException w:name="Grid Table 3 Accent 4" w:uiPriority="48"/>
-    <w:lsdException w:name="Grid Table 4 Accent 4" w:uiPriority="49"/>
-    <w:lsdException w:name="Grid Table 5 Dark Accent 4" w:uiPriority="50"/>
-    <w:lsdException w:name="Grid Table 6 Colorful Accent 4" w:uiPriority="51"/>
-    <w:lsdException w:name="Grid Table 7 Colorful Accent 4" w:uiPriority="52"/>
-    <w:lsdException w:name="Grid Table 1 Light Accent 5" w:uiPriority="46"/>
-    <w:lsdException w:name="Grid Table 2 Accent 5" w:uiPriority="47"/>
-    <w:lsdException w:name="Grid Table 3 Accent 5" w:uiPriority="48"/>
-    <w:lsdException w:name="Grid Table 4 Accent 5" w:uiPriority="49"/>
-    <w:lsdException w:name="Grid Table 5 Dark Accent 5" w:uiPriority="50"/>
-    <w:lsdException w:name="Grid Table 6 Colorful Accent 5" w:uiPriority="51"/>
-    <w:lsdException w:name="Grid Table 7 Colorful Accent 5" w:uiPriority="52"/>
-    <w:lsdException w:name="Grid Table 1 Light Accent 6" w:uiPriority="46"/>
-    <w:lsdException w:name="Grid Table 2 Accent 6" w:uiPriority="47"/>
-    <w:lsdException w:name="Grid Table 3 Accent 6" w:uiPriority="48"/>
-    <w:lsdException w:name="Grid Table 4 Accent 6" w:uiPriority="49"/>
-    <w:lsdException w:name="Grid Table 5 Dark Accent 6" w:uiPriority="50"/>
-    <w:lsdException w:name="Grid Table 6 Colorful Accent 6" w:uiPriority="51"/>
-    <w:lsdException w:name="Grid Table 7 Colorful Accent 6" w:uiPriority="52"/>
-    <w:lsdException w:name="List Table 1 Light" w:uiPriority="46"/>
-    <w:lsdException w:name="List Table 2" w:uiPriority="47"/>
-    <w:lsdException w:name="List Table 3" w:uiPriority="48"/>
-    <w:lsdException w:name="List Table 4" w:uiPriority="49"/>
-    <w:lsdException w:name="List Table 5 Dark" w:uiPriority="50"/>
-    <w:lsdException w:name="List Table 6 Colorful" w:uiPriority="51"/>
-    <w:lsdException w:name="List Table 7 Colorful" w:uiPriority="52"/>
-    <w:lsdException w:name="List Table 1 Light Accent 1" w:uiPriority="46"/>
-    <w:lsdException w:name="List Table 2 Accent 1" w:uiPriority="47"/>
-    <w:lsdException w:name="List Table 3 Accent 1" w:uiPriority="48"/>
-    <w:lsdException w:name="List Table 4 Accent 1" w:uiPriority="49"/>
-    <w:lsdException w:name="List Table 5 Dark Accent 1" w:uiPriority="50"/>
-    <w:lsdException w:name="List Table 6 Colorful Accent 1" w:uiPriority="51"/>
-    <w:lsdException w:name="List Table 7 Colorful Accent 1" w:uiPriority="52"/>
-    <w:lsdException w:name="List Table 1 Light Accent 2" w:uiPriority="46"/>
-    <w:lsdException w:name="List Table 2 Accent 2" w:uiPriority="47"/>
-    <w:lsdException w:name="List Table 3 Accent 2" w:uiPriority="48"/>
-    <w:lsdException w:name="List Table 4 Accent 2" w:uiPriority="49"/>
-    <w:lsdException w:name="List Table 5 Dark Accent 2" w:uiPriority="50"/>
-    <w:lsdException w:name="List Table 6 Colorful Accent 2" w:uiPriority="51"/>
-    <w:lsdException w:name="List Table 7 Colorful Accent 2" w:uiPriority="52"/>
-    <w:lsdException w:name="List Table 1 Light Accent 3" w:uiPriority="46"/>
-    <w:lsdException w:name="List Table 2 Accent 3" w:uiPriority="47"/>
-    <w:lsdException w:name="List Table 3 Accent 3" w:uiPriority="48"/>
-    <w:lsdException w:name="List Table 4 Accent 3" w:uiPriority="49"/>
-    <w:lsdException w:name="List Table 5 Dark Accent 3" w:uiPriority="50"/>
-    <w:lsdException w:name="List Table 6 Colorful Accent 3" w:uiPriority="51"/>
-    <w:lsdException w:name="List Table 7 Colorful Accent 3" w:uiPriority="52"/>
-    <w:lsdException w:name="List Table 1 Light Accent 4" w:uiPriority="46"/>
-    <w:lsdException w:name="List Table 2 Accent 4" w:uiPriority="47"/>
-    <w:lsdException w:name="List Table 3 Accent 4" w:uiPriority="48"/>
-    <w:lsdException w:name="List Table 4 Accent 4" w:uiPriority="49"/>
-    <w:lsdException w:name="List Table 5 Dark Accent 4" w:uiPriority="50"/>
-    <w:lsdException w:name="List Table 6 Colorful Accent 4" w:uiPriority="51"/>
-    <w:lsdException w:name="List Table 7 Colorful Accent 4" w:uiPriority="52"/>
-    <w:lsdException w:name="List Table 1 Light Accent 5" w:uiPriority="46"/>
-    <w:lsdException w:name="List Table 2 Accent 5" w:uiPriority="47"/>
-    <w:lsdException w:name="List Table 3 Accent 5" w:uiPriority="48"/>
-    <w:lsdException w:name="List Table 4 Accent 5" w:uiPriority="49"/>
-    <w:lsdException w:name="List Table 5 Dark Accent 5" w:uiPriority="50"/>
-    <w:lsdException w:name="List Table 6 Colorful Accent 5" w:uiPriority="51"/>
-    <w:lsdException w:name="List Table 7 Colorful Accent 5" w:uiPriority="52"/>
-    <w:lsdException w:name="List Table 1 Light Accent 6" w:uiPriority="46"/>
-    <w:lsdException w:name="List Table 2 Accent 6" w:uiPriority="47"/>
-    <w:lsdException w:name="List Table 3 Accent 6" w:uiPriority="48"/>
-    <w:lsdException w:name="List Table 4 Accent 6" w:uiPriority="49"/>
-    <w:lsdException w:name="List Table 5 Dark Accent 6" w:uiPriority="50"/>
-    <w:lsdException w:name="List Table 6 Colorful Accent 6" w:uiPriority="51"/>
-    <w:lsdException w:name="List Table 7 Colorful Accent 6" w:uiPriority="52"/>
+  <w:latentStyles w:defLockedState="0" w:defUIPriority="99" w:defSemiHidden="1" w:defUnhideWhenUsed="1" w:defQFormat="0" w:count="267">
+    <w:lsdException w:name="Normal" w:semiHidden="0" w:uiPriority="0" w:unhideWhenUsed="0" w:qFormat="1"/>
+    <w:lsdException w:name="heading 1" w:semiHidden="0" w:uiPriority="9" w:unhideWhenUsed="0" w:qFormat="1"/>
+    <w:lsdException w:name="heading 2" w:uiPriority="9" w:qFormat="1"/>
+    <w:lsdException w:name="heading 3" w:uiPriority="9" w:qFormat="1"/>
+    <w:lsdException w:name="heading 4" w:uiPriority="9" w:qFormat="1"/>
+    <w:lsdException w:name="heading 5" w:uiPriority="9" w:qFormat="1"/>
+    <w:lsdException w:name="heading 6" w:uiPriority="9" w:qFormat="1"/>
+    <w:lsdException w:name="heading 7" w:uiPriority="9" w:qFormat="1"/>
+    <w:lsdException w:name="heading 8" w:uiPriority="9" w:qFormat="1"/>
+    <w:lsdException w:name="heading 9" w:uiPriority="9" w:qFormat="1"/>
+    <w:lsdException w:name="toc 1" w:uiPriority="39"/>
+    <w:lsdException w:name="toc 2" w:uiPriority="39"/>
+    <w:lsdException w:name="toc 3" w:uiPriority="39"/>
+    <w:lsdException w:name="toc 4" w:uiPriority="39"/>
+    <w:lsdException w:name="toc 5" w:uiPriority="39"/>
+    <w:lsdException w:name="toc 6" w:uiPriority="39"/>
+    <w:lsdException w:name="toc 7" w:uiPriority="39"/>
+    <w:lsdException w:name="toc 8" w:uiPriority="39"/>
+    <w:lsdException w:name="toc 9" w:uiPriority="39"/>
+    <w:lsdException w:name="caption" w:uiPriority="35" w:qFormat="1"/>
+    <w:lsdException w:name="Title" w:semiHidden="0" w:uiPriority="10" w:unhideWhenUsed="0" w:qFormat="1"/>
+    <w:lsdException w:name="Default Paragraph Font" w:uiPriority="1"/>
+    <w:lsdException w:name="Subtitle" w:semiHidden="0" w:uiPriority="11" w:unhideWhenUsed="0" w:qFormat="1"/>
+    <w:lsdException w:name="Strong" w:semiHidden="0" w:uiPriority="22" w:unhideWhenUsed="0" w:qFormat="1"/>
+    <w:lsdException w:name="Emphasis" w:semiHidden="0" w:uiPriority="20" w:unhideWhenUsed="0" w:qFormat="1"/>
+    <w:lsdException w:name="Table Grid" w:semiHidden="0" w:uiPriority="59" w:unhideWhenUsed="0"/>
+    <w:lsdException w:name="Placeholder Text" w:unhideWhenUsed="0"/>
+    <w:lsdException w:name="No Spacing" w:semiHidden="0" w:uiPriority="1" w:unhideWhenUsed="0" w:qFormat="1"/>
+    <w:lsdException w:name="Light Shading" w:semiHidden="0" w:uiPriority="60" w:unhideWhenUsed="0"/>
+    <w:lsdException w:name="Light List" w:semiHidden="0" w:uiPriority="61" w:unhideWhenUsed="0"/>
+    <w:lsdException w:name="Light Grid" w:semiHidden="0" w:uiPriority="62" w:unhideWhenUsed="0"/>
+    <w:lsdException w:name="Medium Shading 1" w:semiHidden="0" w:uiPriority="63" w:unhideWhenUsed="0"/>
+    <w:lsdException w:name="Medium Shading 2" w:semiHidden="0" w:uiPriority="64" w:unhideWhenUsed="0"/>
+    <w:lsdException w:name="Medium List 1" w:semiHidden="0" w:uiPriority="65" w:unhideWhenUsed="0"/>
+    <w:lsdException w:name="Medium List 2" w:semiHidden="0" w:uiPriority="66" w:unhideWhenUsed="0"/>
+    <w:lsdException w:name="Medium Grid 1" w:semiHidden="0" w:uiPriority="67" w:unhideWhenUsed="0"/>
+    <w:lsdException w:name="Medium Grid 2" w:semiHidden="0" w:uiPriority="68" w:unhideWhenUsed="0"/>
+    <w:lsdException w:name="Medium Grid 3" w:semiHidden="0" w:uiPriority="69" w:unhideWhenUsed="0"/>
+    <w:lsdException w:name="Dark List" w:semiHidden="0" w:uiPriority="70" w:unhideWhenUsed="0"/>
+    <w:lsdException w:name="Colorful Shading" w:semiHidden="0" w:uiPriority="71" w:unhideWhenUsed="0"/>
+    <w:lsdException w:name="Colorful List" w:semiHidden="0" w:uiPriority="72" w:unhideWhenUsed="0"/>
+    <w:lsdException w:name="Colorful Grid" w:semiHidden="0" w:uiPriority="73" w:unhideWhenUsed="0"/>
+    <w:lsdException w:name="Light Shading Accent 1" w:semiHidden="0" w:uiPriority="60" w:unhideWhenUsed="0"/>
+    <w:lsdException w:name="Light List Accent 1" w:semiHidden="0" w:uiPriority="61" w:unhideWhenUsed="0"/>
+    <w:lsdException w:name="Light Grid Accent 1" w:semiHidden="0" w:uiPriority="62" w:unhideWhenUsed="0"/>
+    <w:lsdException w:name="Medium Shading 1 Accent 1" w:semiHidden="0" w:uiPriority="63" w:unhideWhenUsed="0"/>
+    <w:lsdException w:name="Medium Shading 2 Accent 1" w:semiHidden="0" w:uiPriority="64" w:unhideWhenUsed="0"/>
+    <w:lsdException w:name="Medium List 1 Accent 1" w:semiHidden="0" w:uiPriority="65" w:unhideWhenUsed="0"/>
+    <w:lsdException w:name="Revision" w:unhideWhenUsed="0"/>
+    <w:lsdException w:name="List Paragraph" w:semiHidden="0" w:uiPriority="34" w:unhideWhenUsed="0" w:qFormat="1"/>
+    <w:lsdException w:name="Quote" w:semiHidden="0" w:uiPriority="29" w:unhideWhenUsed="0" w:qFormat="1"/>
+    <w:lsdException w:name="Intense Quote" w:semiHidden="0" w:uiPriority="30" w:unhideWhenUsed="0" w:qFormat="1"/>
+    <w:lsdException w:name="Medium List 2 Accent 1" w:semiHidden="0" w:uiPriority="66" w:unhideWhenUsed="0"/>
+    <w:lsdException w:name="Medium Grid 1 Accent 1" w:semiHidden="0" w:uiPriority="67" w:unhideWhenUsed="0"/>
+    <w:lsdException w:name="Medium Grid 2 Accent 1" w:semiHidden="0" w:uiPriority="68" w:unhideWhenUsed="0"/>
+    <w:lsdException w:name="Medium Grid 3 Accent 1" w:semiHidden="0" w:uiPriority="69" w:unhideWhenUsed="0"/>
+    <w:lsdException w:name="Dark List Accent 1" w:semiHidden="0" w:uiPriority="70" w:unhideWhenUsed="0"/>
+    <w:lsdException w:name="Colorful Shading Accent 1" w:semiHidden="0" w:uiPriority="71" w:unhideWhenUsed="0"/>
+    <w:lsdException w:name="Colorful List Accent 1" w:semiHidden="0" w:uiPriority="72" w:unhideWhenUsed="0"/>
+    <w:lsdException w:name="Colorful Grid Accent 1" w:semiHidden="0" w:uiPriority="73" w:unhideWhenUsed="0"/>
+    <w:lsdException w:name="Light Shading Accent 2" w:semiHidden="0" w:uiPriority="60" w:unhideWhenUsed="0"/>
+    <w:lsdException w:name="Light List Accent 2" w:semiHidden="0" w:uiPriority="61" w:unhideWhenUsed="0"/>
+    <w:lsdException w:name="Light Grid Accent 2" w:semiHidden="0" w:uiPriority="62" w:unhideWhenUsed="0"/>
+    <w:lsdException w:name="Medium Shading 1 Accent 2" w:semiHidden="0" w:uiPriority="63" w:unhideWhenUsed="0"/>
+    <w:lsdException w:name="Medium Shading 2 Accent 2" w:semiHidden="0" w:uiPriority="64" w:unhideWhenUsed="0"/>
+    <w:lsdException w:name="Medium List 1 Accent 2" w:semiHidden="0" w:uiPriority="65" w:unhideWhenUsed="0"/>
+    <w:lsdException w:name="Medium List 2 Accent 2" w:semiHidden="0" w:uiPriority="66" w:unhideWhenUsed="0"/>
+    <w:lsdException w:name="Medium Grid 1 Accent 2" w:semiHidden="0" w:uiPriority="67" w:unhideWhenUsed="0"/>
+    <w:lsdException w:name="Medium Grid 2 Accent 2" w:semiHidden="0" w:uiPriority="68" w:unhideWhenUsed="0"/>
+    <w:lsdException w:name="Medium Grid 3 Accent 2" w:semiHidden="0" w:uiPriority="69" w:unhideWhenUsed="0"/>
+    <w:lsdException w:name="Dark List Accent 2" w:semiHidden="0" w:uiPriority="70" w:unhideWhenUsed="0"/>
+    <w:lsdException w:name="Colorful Shading Accent 2" w:semiHidden="0" w:uiPriority="71" w:unhideWhenUsed="0"/>
+    <w:lsdException w:name="Colorful List Accent 2" w:semiHidden="0" w:uiPriority="72" w:unhideWhenUsed="0"/>
+    <w:lsdException w:name="Colorful Grid Accent 2" w:semiHidden="0" w:uiPriority="73" w:unhideWhenUsed="0"/>
+    <w:lsdException w:name="Light Shading Accent 3" w:semiHidden="0" w:uiPriority="60" w:unhideWhenUsed="0"/>
+    <w:lsdException w:name="Light List Accent 3" w:semiHidden="0" w:uiPriority="61" w:unhideWhenUsed="0"/>
+    <w:lsdException w:name="Light Grid Accent 3" w:semiHidden="0" w:uiPriority="62" w:unhideWhenUsed="0"/>
+    <w:lsdException w:name="Medium Shading 1 Accent 3" w:semiHidden="0" w:uiPriority="63" w:unhideWhenUsed="0"/>
+    <w:lsdException w:name="Medium Shading 2 Accent 3" w:semiHidden="0" w:uiPriority="64" w:unhideWhenUsed="0"/>
+    <w:lsdException w:name="Medium List 1 Accent 3" w:semiHidden="0" w:uiPriority="65" w:unhideWhenUsed="0"/>
+    <w:lsdException w:name="Medium List 2 Accent 3" w:semiHidden="0" w:uiPriority="66" w:unhideWhenUsed="0"/>
+    <w:lsdException w:name="Medium Grid 1 Accent 3" w:semiHidden="0" w:uiPriority="67" w:unhideWhenUsed="0"/>
+    <w:lsdException w:name="Medium Grid 2 Accent 3" w:semiHidden="0" w:uiPriority="68" w:unhideWhenUsed="0"/>
+    <w:lsdException w:name="Medium Grid 3 Accent 3" w:semiHidden="0" w:uiPriority="69" w:unhideWhenUsed="0"/>
+    <w:lsdException w:name="Dark List Accent 3" w:semiHidden="0" w:uiPriority="70" w:unhideWhenUsed="0"/>
+    <w:lsdException w:name="Colorful Shading Accent 3" w:semiHidden="0" w:uiPriority="71" w:unhideWhenUsed="0"/>
+    <w:lsdException w:name="Colorful List Accent 3" w:semiHidden="0" w:uiPriority="72" w:unhideWhenUsed="0"/>
+    <w:lsdException w:name="Colorful Grid Accent 3" w:semiHidden="0" w:uiPriority="73" w:unhideWhenUsed="0"/>
+    <w:lsdException w:name="Light Shading Accent 4" w:semiHidden="0" w:uiPriority="60" w:unhideWhenUsed="0"/>
+    <w:lsdException w:name="Light List Accent 4" w:semiHidden="0" w:uiPriority="61" w:unhideWhenUsed="0"/>
+    <w:lsdException w:name="Light Grid Accent 4" w:semiHidden="0" w:uiPriority="62" w:unhideWhenUsed="0"/>
+    <w:lsdException w:name="Medium Shading 1 Accent 4" w:semiHidden="0" w:uiPriority="63" w:unhideWhenUsed="0"/>
+    <w:lsdException w:name="Medium Shading 2 Accent 4" w:semiHidden="0" w:uiPriority="64" w:unhideWhenUsed="0"/>
+    <w:lsdException w:name="Medium List 1 Accent 4" w:semiHidden="0" w:uiPriority="65" w:unhideWhenUsed="0"/>
+    <w:lsdException w:name="Medium List 2 Accent 4" w:semiHidden="0" w:uiPriority="66" w:unhideWhenUsed="0"/>
+    <w:lsdException w:name="Medium Grid 1 Accent 4" w:semiHidden="0" w:uiPriority="67" w:unhideWhenUsed="0"/>
+    <w:lsdException w:name="Medium Grid 2 Accent 4" w:semiHidden="0" w:uiPriority="68" w:unhideWhenUsed="0"/>
+    <w:lsdException w:name="Medium Grid 3 Accent 4" w:semiHidden="0" w:uiPriority="69" w:unhideWhenUsed="0"/>
+    <w:lsdException w:name="Dark List Accent 4" w:semiHidden="0" w:uiPriority="70" w:unhideWhenUsed="0"/>
+    <w:lsdException w:name="Colorful Shading Accent 4" w:semiHidden="0" w:uiPriority="71" w:unhideWhenUsed="0"/>
+    <w:lsdException w:name="Colorful List Accent 4" w:semiHidden="0" w:uiPriority="72" w:unhideWhenUsed="0"/>
+    <w:lsdException w:name="Colorful Grid Accent 4" w:semiHidden="0" w:uiPriority="73" w:unhideWhenUsed="0"/>
+    <w:lsdException w:name="Light Shading Accent 5" w:semiHidden="0" w:uiPriority="60" w:unhideWhenUsed="0"/>
+    <w:lsdException w:name="Light List Accent 5" w:semiHidden="0" w:uiPriority="61" w:unhideWhenUsed="0"/>
+    <w:lsdException w:name="Light Grid Accent 5" w:semiHidden="0" w:uiPriority="62" w:unhideWhenUsed="0"/>
+    <w:lsdException w:name="Medium Shading 1 Accent 5" w:semiHidden="0" w:uiPriority="63" w:unhideWhenUsed="0"/>
+    <w:lsdException w:name="Medium Shading 2 Accent 5" w:semiHidden="0" w:uiPriority="64" w:unhideWhenUsed="0"/>
+    <w:lsdException w:name="Medium List 1 Accent 5" w:semiHidden="0" w:uiPriority="65" w:unhideWhenUsed="0"/>
+    <w:lsdException w:name="Medium List 2 Accent 5" w:semiHidden="0" w:uiPriority="66" w:unhideWhenUsed="0"/>
+    <w:lsdException w:name="Medium Grid 1 Accent 5" w:semiHidden="0" w:uiPriority="67" w:unhideWhenUsed="0"/>
+    <w:lsdException w:name="Medium Grid 2 Accent 5" w:semiHidden="0" w:uiPriority="68" w:unhideWhenUsed="0"/>
+    <w:lsdException w:name="Medium Grid 3 Accent 5" w:semiHidden="0" w:uiPriority="69" w:unhideWhenUsed="0"/>
+    <w:lsdException w:name="Dark List Accent 5" w:semiHidden="0" w:uiPriority="70" w:unhideWhenUsed="0"/>
+    <w:lsdException w:name="Colorful Shading Accent 5" w:semiHidden="0" w:uiPriority="71" w:unhideWhenUsed="0"/>
+    <w:lsdException w:name="Colorful List Accent 5" w:semiHidden="0" w:uiPriority="72" w:unhideWhenUsed="0"/>
+    <w:lsdException w:name="Colorful Grid Accent 5" w:semiHidden="0" w:uiPriority="73" w:unhideWhenUsed="0"/>
+    <w:lsdException w:name="Light Shading Accent 6" w:semiHidden="0" w:uiPriority="60" w:unhideWhenUsed="0"/>
+    <w:lsdException w:name="Light List Accent 6" w:semiHidden="0" w:uiPriority="61" w:unhideWhenUsed="0"/>
+    <w:lsdException w:name="Light Grid Accent 6" w:semiHidden="0" w:uiPriority="62" w:unhideWhenUsed="0"/>
+    <w:lsdException w:name="Medium Shading 1 Accent 6" w:semiHidden="0" w:uiPriority="63" w:unhideWhenUsed="0"/>
+    <w:lsdException w:name="Medium Shading 2 Accent 6" w:semiHidden="0" w:uiPriority="64" w:unhideWhenUsed="0"/>
+    <w:lsdException w:name="Medium List 1 Accent 6" w:semiHidden="0" w:uiPriority="65" w:unhideWhenUsed="0"/>
+    <w:lsdException w:name="Medium List 2 Accent 6" w:semiHidden="0" w:uiPriority="66" w:unhideWhenUsed="0"/>
+    <w:lsdException w:name="Medium Grid 1 Accent 6" w:semiHidden="0" w:uiPriority="67" w:unhideWhenUsed="0"/>
+    <w:lsdException w:name="Medium Grid 2 Accent 6" w:semiHidden="0" w:uiPriority="68" w:unhideWhenUsed="0"/>
+    <w:lsdException w:name="Medium Grid 3 Accent 6" w:semiHidden="0" w:uiPriority="69" w:unhideWhenUsed="0"/>
+    <w:lsdException w:name="Dark List Accent 6" w:semiHidden="0" w:uiPriority="70" w:unhideWhenUsed="0"/>
+    <w:lsdException w:name="Colorful Shading Accent 6" w:semiHidden="0" w:uiPriority="71" w:unhideWhenUsed="0"/>
+    <w:lsdException w:name="Colorful List Accent 6" w:semiHidden="0" w:uiPriority="72" w:unhideWhenUsed="0"/>
+    <w:lsdException w:name="Colorful Grid Accent 6" w:semiHidden="0" w:uiPriority="73" w:unhideWhenUsed="0"/>
+    <w:lsdException w:name="Subtle Emphasis" w:semiHidden="0" w:uiPriority="19" w:unhideWhenUsed="0" w:qFormat="1"/>
+    <w:lsdException w:name="Intense Emphasis" w:semiHidden="0" w:uiPriority="21" w:unhideWhenUsed="0" w:qFormat="1"/>
+    <w:lsdException w:name="Subtle Reference" w:semiHidden="0" w:uiPriority="31" w:unhideWhenUsed="0" w:qFormat="1"/>
+    <w:lsdException w:name="Intense Reference" w:semiHidden="0" w:uiPriority="32" w:unhideWhenUsed="0" w:qFormat="1"/>
+    <w:lsdException w:name="Book Title" w:semiHidden="0" w:uiPriority="33" w:unhideWhenUsed="0" w:qFormat="1"/>
+    <w:lsdException w:name="Bibliography" w:uiPriority="37"/>
+    <w:lsdException w:name="TOC Heading" w:uiPriority="39" w:qFormat="1"/>
+  </w:latentStyles>
+  <w:style w:type="paragraph" w:default="1" w:styleId="Normal">
+    <w:name w:val="Normal"/>
+    <w:qFormat/>
+  </w:style>
+  <w:style w:type="paragraph" w:styleId="Heading1">
+    <w:name w:val="heading 1"/>
+    <w:basedOn w:val="Normal"/>
+    <w:next w:val="Normal"/>
+    <w:link w:val="Heading1Char"/>
+    <w:uiPriority w:val="9"/>
+    <w:qFormat/>
+    <w:rsid w:val="00A23F7B"/>
+    <w:pPr>
+      <w:keepNext/>
+      <w:keepLines/>
+      <w:spacing w:before="240" w:after="0"/>
+      <w:outlineLvl w:val="0"/>
+    </w:pPr>
+    <w:rPr>
+      <w:rFonts w:asciiTheme="majorHAnsi" w:eastAsiaTheme="majorEastAsia" w:hAnsiTheme="majorHAnsi" w:cstheme="majorBidi"/>
+      <w:color w:val="71941A" w:themeColor="accent1" w:themeShade="BF"/>
+      <w:sz w:val="32"/>
+      <w:szCs w:val="32"/>
+    </w:rPr>
+  </w:style>
+  <w:style w:type="paragraph" w:styleId="Heading2">
+    <w:name w:val="heading 2"/>
+    <w:basedOn w:val="Normal"/>
+    <w:next w:val="Normal"/>
+    <w:link w:val="Heading2Char"/>
+    <w:uiPriority w:val="9"/>
+    <w:unhideWhenUsed/>
+    <w:qFormat/>
+    <w:rsid w:val="00A23F7B"/>
+    <w:pPr>
+      <w:keepNext/>
+      <w:keepLines/>
+      <w:spacing w:before="40" w:after="0"/>
+      <w:outlineLvl w:val="1"/>
+    </w:pPr>
+    <w:rPr>
+      <w:rFonts w:asciiTheme="majorHAnsi" w:eastAsiaTheme="majorEastAsia" w:hAnsiTheme="majorHAnsi" w:cstheme="majorBidi"/>
+      <w:color w:val="71941A" w:themeColor="accent1" w:themeShade="BF"/>
+      <w:sz w:val="26"/>
+      <w:szCs w:val="26"/>
+    </w:rPr>
+  </w:style>
+  <w:style w:type="character" w:default="1" w:styleId="DefaultParagraphFont">
+    <w:name w:val="Default Paragraph Font"/>
+    <w:uiPriority w:val="1"/>
+    <w:semiHidden/>
+    <w:unhideWhenUsed/>
+  </w:style>
+  <w:style w:type="table" w:default="1" w:styleId="TableNormal">
+    <w:name w:val="Normal Table"/>
+    <w:uiPriority w:val="99"/>
+    <w:semiHidden/>
+    <w:unhideWhenUsed/>
+    <w:tblPr>
+      <w:tblInd w:w="0" w:type="dxa"/>
+      <w:tblCellMar>
+        <w:top w:w="0" w:type="dxa"/>
+        <w:left w:w="108" w:type="dxa"/>
+        <w:bottom w:w="0" w:type="dxa"/>
+        <w:right w:w="108" w:type="dxa"/>
+      </w:tblCellMar>
+    </w:tblPr>
+  </w:style>
+  <w:style w:type="numbering" w:default="1" w:styleId="NoList">
+    <w:name w:val="No List"/>
+    <w:uiPriority w:val="99"/>
+    <w:semiHidden/>
+    <w:unhideWhenUsed/>
+  </w:style>
+  <w:style w:type="paragraph" w:styleId="Header">
+    <w:name w:val="header"/>
+    <w:basedOn w:val="Normal"/>
+    <w:link w:val="HeaderChar"/>
+    <w:uiPriority w:val="99"/>
+    <w:unhideWhenUsed/>
+    <w:rsid w:val="001A4C07"/>
+    <w:pPr>
+      <w:tabs>
+        <w:tab w:val="center" w:pos="4680"/>
+        <w:tab w:val="right" w:pos="9360"/>
+      </w:tabs>
+      <w:spacing w:after="0" w:line="240" w:lineRule="auto"/>
+    </w:pPr>
+  </w:style>
+  <w:style w:type="character" w:customStyle="1" w:styleId="HeaderChar">
+    <w:name w:val="Header Char"/>
+    <w:basedOn w:val="DefaultParagraphFont"/>
+    <w:link w:val="Header"/>
+    <w:uiPriority w:val="99"/>
+    <w:rsid w:val="001A4C07"/>
+  </w:style>
+  <w:style w:type="paragraph" w:styleId="Footer">
+    <w:name w:val="footer"/>
+    <w:basedOn w:val="Normal"/>
+    <w:link w:val="FooterChar"/>
+    <w:uiPriority w:val="99"/>
+    <w:unhideWhenUsed/>
+    <w:rsid w:val="001A4C07"/>
+    <w:pPr>
+      <w:tabs>
+        <w:tab w:val="center" w:pos="4680"/>
+        <w:tab w:val="right" w:pos="9360"/>
+      </w:tabs>
+      <w:spacing w:after="0" w:line="240" w:lineRule="auto"/>
+    </w:pPr>
+  </w:style>
+  <w:style w:type="character" w:customStyle="1" w:styleId="FooterChar">
+    <w:name w:val="Footer Char"/>
+    <w:basedOn w:val="DefaultParagraphFont"/>
+    <w:link w:val="Footer"/>
+    <w:uiPriority w:val="99"/>
+    <w:rsid w:val="001A4C07"/>
+  </w:style>
+  <w:style w:type="paragraph" w:styleId="BalloonText">
+    <w:name w:val="Balloon Text"/>
+    <w:basedOn w:val="Normal"/>
+    <w:link w:val="BalloonTextChar"/>
+    <w:uiPriority w:val="99"/>
+    <w:semiHidden/>
+    <w:unhideWhenUsed/>
+    <w:rsid w:val="001A4C07"/>
+    <w:pPr>
+      <w:spacing w:after="0" w:line="240" w:lineRule="auto"/>
+    </w:pPr>
+    <w:rPr>
+      <w:rFonts w:ascii="Tahoma" w:hAnsi="Tahoma" w:cs="Tahoma"/>
+      <w:sz w:val="16"/>
+      <w:szCs w:val="16"/>
+    </w:rPr>
+  </w:style>
+  <w:style w:type="character" w:customStyle="1" w:styleId="BalloonTextChar">
+    <w:name w:val="Balloon Text Char"/>
+    <w:basedOn w:val="DefaultParagraphFont"/>
+    <w:link w:val="BalloonText"/>
+    <w:uiPriority w:val="99"/>
+    <w:semiHidden/>
+    <w:rsid w:val="001A4C07"/>
+    <w:rPr>
+      <w:rFonts w:ascii="Tahoma" w:hAnsi="Tahoma" w:cs="Tahoma"/>
+      <w:sz w:val="16"/>
+      <w:szCs w:val="16"/>
+    </w:rPr>
+  </w:style>
+  <w:style w:type="paragraph" w:styleId="ListParagraph">
+    <w:name w:val="List Paragraph"/>
+    <w:basedOn w:val="Normal"/>
+    <w:uiPriority w:val="34"/>
+    <w:qFormat/>
+    <w:rsid w:val="008E1F6E"/>
+    <w:pPr>
+      <w:ind w:left="720"/>
+      <w:contextualSpacing/>
+    </w:pPr>
+  </w:style>
+  <w:style w:type="character" w:styleId="PlaceholderText">
+    <w:name w:val="Placeholder Text"/>
+    <w:basedOn w:val="DefaultParagraphFont"/>
+    <w:uiPriority w:val="99"/>
+    <w:semiHidden/>
+    <w:rsid w:val="00330813"/>
+    <w:rPr>
+      <w:color w:val="808080"/>
+    </w:rPr>
+  </w:style>
+  <w:style w:type="character" w:customStyle="1" w:styleId="Heading1Char">
+    <w:name w:val="Heading 1 Char"/>
+    <w:basedOn w:val="DefaultParagraphFont"/>
+    <w:link w:val="Heading1"/>
+    <w:uiPriority w:val="9"/>
+    <w:rsid w:val="00A23F7B"/>
+    <w:rPr>
+      <w:rFonts w:asciiTheme="majorHAnsi" w:eastAsiaTheme="majorEastAsia" w:hAnsiTheme="majorHAnsi" w:cstheme="majorBidi"/>
+      <w:color w:val="71941A" w:themeColor="accent1" w:themeShade="BF"/>
+      <w:sz w:val="32"/>
+      <w:szCs w:val="32"/>
+    </w:rPr>
+  </w:style>
+  <w:style w:type="character" w:customStyle="1" w:styleId="Heading2Char">
+    <w:name w:val="Heading 2 Char"/>
+    <w:basedOn w:val="DefaultParagraphFont"/>
+    <w:link w:val="Heading2"/>
+    <w:uiPriority w:val="9"/>
+    <w:rsid w:val="00A23F7B"/>
+    <w:rPr>
+      <w:rFonts w:asciiTheme="majorHAnsi" w:eastAsiaTheme="majorEastAsia" w:hAnsiTheme="majorHAnsi" w:cstheme="majorBidi"/>
+      <w:color w:val="71941A" w:themeColor="accent1" w:themeShade="BF"/>
+      <w:sz w:val="26"/>
+      <w:szCs w:val="26"/>
+    </w:rPr>
+  </w:style>
+  <w:style w:type="paragraph" w:styleId="TOC1">
+    <w:name w:val="toc 1"/>
+    <w:basedOn w:val="Normal"/>
+    <w:next w:val="Normal"/>
+    <w:autoRedefine/>
+    <w:uiPriority w:val="39"/>
+    <w:unhideWhenUsed/>
+    <w:rsid w:val="00D95842"/>
+    <w:pPr>
+      <w:tabs>
+        <w:tab w:val="right" w:leader="dot" w:pos="9350"/>
+      </w:tabs>
+      <w:spacing w:after="100"/>
+      <w:jc w:val="center"/>
+    </w:pPr>
+  </w:style>
+  <w:style w:type="character" w:styleId="Hyperlink">
+    <w:name w:val="Hyperlink"/>
+    <w:basedOn w:val="DefaultParagraphFont"/>
+    <w:uiPriority w:val="99"/>
+    <w:unhideWhenUsed/>
+    <w:rsid w:val="00D95842"/>
+    <w:rPr>
+      <w:color w:val="26CBEC" w:themeColor="hyperlink"/>
+      <w:u w:val="single"/>
+    </w:rPr>
+  </w:style>
+  <w:style w:type="character" w:styleId="FollowedHyperlink">
+    <w:name w:val="FollowedHyperlink"/>
+    <w:basedOn w:val="DefaultParagraphFont"/>
+    <w:uiPriority w:val="99"/>
+    <w:semiHidden/>
+    <w:unhideWhenUsed/>
+    <w:rsid w:val="00D36C61"/>
+    <w:rPr>
+      <w:color w:val="598C8C" w:themeColor="followedHyperlink"/>
+      <w:u w:val="single"/>
+    </w:rPr>
+  </w:style>
+  <w:style w:type="paragraph" w:styleId="Caption">
+    <w:name w:val="caption"/>
+    <w:basedOn w:val="Normal"/>
+    <w:next w:val="Normal"/>
+    <w:uiPriority w:val="35"/>
+    <w:unhideWhenUsed/>
+    <w:qFormat/>
+    <w:rsid w:val="00E1570C"/>
+    <w:pPr>
+      <w:spacing w:line="240" w:lineRule="auto"/>
+    </w:pPr>
+    <w:rPr>
+      <w:i/>
+      <w:iCs/>
+      <w:color w:val="5B6973" w:themeColor="text2"/>
+      <w:sz w:val="18"/>
+      <w:szCs w:val="18"/>
+    </w:rPr>
+  </w:style>
+  <w:style w:type="paragraph" w:styleId="Bibliography">
+    <w:name w:val="Bibliography"/>
+    <w:basedOn w:val="Normal"/>
+    <w:next w:val="Normal"/>
+    <w:uiPriority w:val="37"/>
+    <w:unhideWhenUsed/>
+    <w:rsid w:val="001E6380"/>
+  </w:style>
+  <w:style w:type="paragraph" w:styleId="TableofFigures">
+    <w:name w:val="table of figures"/>
+    <w:basedOn w:val="Normal"/>
+    <w:next w:val="Normal"/>
+    <w:uiPriority w:val="99"/>
+    <w:unhideWhenUsed/>
+    <w:rsid w:val="00E14E9C"/>
+    <w:pPr>
+      <w:spacing w:after="0"/>
+    </w:pPr>
+  </w:style>
+  <w:style w:type="paragraph" w:customStyle="1" w:styleId="Default">
+    <w:name w:val="Default"/>
+    <w:rsid w:val="00FC62A1"/>
+    <w:pPr>
+      <w:autoSpaceDE w:val="0"/>
+      <w:autoSpaceDN w:val="0"/>
+      <w:adjustRightInd w:val="0"/>
+      <w:spacing w:after="0" w:line="240" w:lineRule="auto"/>
+    </w:pPr>
+    <w:rPr>
+      <w:rFonts w:ascii="Calibri" w:hAnsi="Calibri" w:cs="Calibri"/>
+      <w:color w:val="000000"/>
+      <w:sz w:val="24"/>
+      <w:szCs w:val="24"/>
+      <w:lang w:val="en-CA"/>
+    </w:rPr>
+  </w:style>
+  <w:style w:type="table" w:styleId="TableGrid">
+    <w:name w:val="Table Grid"/>
+    <w:basedOn w:val="TableNormal"/>
+    <w:uiPriority w:val="59"/>
+    <w:rsid w:val="00EB64E2"/>
+    <w:pPr>
+      <w:spacing w:after="0" w:line="240" w:lineRule="auto"/>
+    </w:pPr>
+    <w:tblPr>
+      <w:tblInd w:w="0" w:type="dxa"/>
+      <w:tblBorders>
+        <w:top w:val="single" w:sz="4" w:space="0" w:color="auto"/>
+        <w:left w:val="single" w:sz="4" w:space="0" w:color="auto"/>
+        <w:bottom w:val="single" w:sz="4" w:space="0" w:color="auto"/>
+        <w:right w:val="single" w:sz="4" w:space="0" w:color="auto"/>
+        <w:insideH w:val="single" w:sz="4" w:space="0" w:color="auto"/>
+        <w:insideV w:val="single" w:sz="4" w:space="0" w:color="auto"/>
+      </w:tblBorders>
+      <w:tblCellMar>
+        <w:top w:w="0" w:type="dxa"/>
+        <w:left w:w="108" w:type="dxa"/>
+        <w:bottom w:w="0" w:type="dxa"/>
+        <w:right w:w="108" w:type="dxa"/>
+      </w:tblCellMar>
+    </w:tblPr>
+  </w:style>
+</w:styles>
+</file>
+
+<file path=word/stylesWithEffects.xml><?xml version="1.0" encoding="utf-8"?>
+<w:styles xmlns:wpc="http://schemas.microsoft.com/office/word/2010/wordprocessingCanvas" xmlns:mc="http://schemas.openxmlformats.org/markup-compatibility/2006" xmlns:o="urn:schemas-microsoft-com:office:office" xmlns:r="http://schemas.openxmlformats.org/officeDocument/2006/relationships" xmlns:m="http://schemas.openxmlformats.org/officeDocument/2006/math" xmlns:v="urn:schemas-microsoft-com:vml" xmlns:wp14="http://schemas.microsoft.com/office/word/2010/wordprocessingDrawing" xmlns:wp="http://schemas.openxmlformats.org/drawingml/2006/wordprocessingDrawing" xmlns:w10="urn:schemas-microsoft-com:office:word" xmlns:w="http://schemas.openxmlformats.org/wordprocessingml/2006/main" xmlns:w14="http://schemas.microsoft.com/office/word/2010/wordml" xmlns:wpg="http://schemas.microsoft.com/office/word/2010/wordprocessingGroup" xmlns:wpi="http://schemas.microsoft.com/office/word/2010/wordprocessingInk" xmlns:wne="http://schemas.microsoft.com/office/word/2006/wordml" xmlns:wps="http://schemas.microsoft.com/office/word/2010/wordprocessingShape" mc:Ignorable="w14 wp14">
+  <w:docDefaults>
+    <w:rPrDefault>
+      <w:rPr>
+        <w:rFonts w:asciiTheme="minorHAnsi" w:eastAsiaTheme="minorHAnsi" w:hAnsiTheme="minorHAnsi" w:cstheme="minorBidi"/>
+        <w:sz w:val="22"/>
+        <w:szCs w:val="22"/>
+        <w:lang w:val="en-US" w:eastAsia="en-US" w:bidi="ar-SA"/>
+      </w:rPr>
+    </w:rPrDefault>
+    <w:pPrDefault>
+      <w:pPr>
+        <w:spacing w:after="200" w:line="276" w:lineRule="auto"/>
+      </w:pPr>
+    </w:pPrDefault>
+  </w:docDefaults>
+  <w:latentStyles w:defLockedState="0" w:defUIPriority="99" w:defSemiHidden="1" w:defUnhideWhenUsed="1" w:defQFormat="0" w:count="267">
+    <w:lsdException w:name="Normal" w:semiHidden="0" w:uiPriority="0" w:unhideWhenUsed="0" w:qFormat="1"/>
+    <w:lsdException w:name="heading 1" w:semiHidden="0" w:uiPriority="9" w:unhideWhenUsed="0" w:qFormat="1"/>
+    <w:lsdException w:name="heading 2" w:uiPriority="9" w:qFormat="1"/>
+    <w:lsdException w:name="heading 3" w:uiPriority="9" w:qFormat="1"/>
+    <w:lsdException w:name="heading 4" w:uiPriority="9" w:qFormat="1"/>
+    <w:lsdException w:name="heading 5" w:uiPriority="9" w:qFormat="1"/>
+    <w:lsdException w:name="heading 6" w:uiPriority="9" w:qFormat="1"/>
+    <w:lsdException w:name="heading 7" w:uiPriority="9" w:qFormat="1"/>
+    <w:lsdException w:name="heading 8" w:uiPriority="9" w:qFormat="1"/>
+    <w:lsdException w:name="heading 9" w:uiPriority="9" w:qFormat="1"/>
+    <w:lsdException w:name="toc 1" w:uiPriority="39"/>
+    <w:lsdException w:name="toc 2" w:uiPriority="39"/>
+    <w:lsdException w:name="toc 3" w:uiPriority="39"/>
+    <w:lsdException w:name="toc 4" w:uiPriority="39"/>
+    <w:lsdException w:name="toc 5" w:uiPriority="39"/>
+    <w:lsdException w:name="toc 6" w:uiPriority="39"/>
+    <w:lsdException w:name="toc 7" w:uiPriority="39"/>
+    <w:lsdException w:name="toc 8" w:uiPriority="39"/>
+    <w:lsdException w:name="toc 9" w:uiPriority="39"/>
+    <w:lsdException w:name="caption" w:uiPriority="35" w:qFormat="1"/>
+    <w:lsdException w:name="Title" w:semiHidden="0" w:uiPriority="10" w:unhideWhenUsed="0" w:qFormat="1"/>
+    <w:lsdException w:name="Default Paragraph Font" w:uiPriority="1"/>
+    <w:lsdException w:name="Subtitle" w:semiHidden="0" w:uiPriority="11" w:unhideWhenUsed="0" w:qFormat="1"/>
+    <w:lsdException w:name="Strong" w:semiHidden="0" w:uiPriority="22" w:unhideWhenUsed="0" w:qFormat="1"/>
+    <w:lsdException w:name="Emphasis" w:semiHidden="0" w:uiPriority="20" w:unhideWhenUsed="0" w:qFormat="1"/>
+    <w:lsdException w:name="Table Grid" w:semiHidden="0" w:uiPriority="59" w:unhideWhenUsed="0"/>
+    <w:lsdException w:name="Placeholder Text" w:unhideWhenUsed="0"/>
+    <w:lsdException w:name="No Spacing" w:semiHidden="0" w:uiPriority="1" w:unhideWhenUsed="0" w:qFormat="1"/>
+    <w:lsdException w:name="Light Shading" w:semiHidden="0" w:uiPriority="60" w:unhideWhenUsed="0"/>
+    <w:lsdException w:name="Light List" w:semiHidden="0" w:uiPriority="61" w:unhideWhenUsed="0"/>
+    <w:lsdException w:name="Light Grid" w:semiHidden="0" w:uiPriority="62" w:unhideWhenUsed="0"/>
+    <w:lsdException w:name="Medium Shading 1" w:semiHidden="0" w:uiPriority="63" w:unhideWhenUsed="0"/>
+    <w:lsdException w:name="Medium Shading 2" w:semiHidden="0" w:uiPriority="64" w:unhideWhenUsed="0"/>
+    <w:lsdException w:name="Medium List 1" w:semiHidden="0" w:uiPriority="65" w:unhideWhenUsed="0"/>
+    <w:lsdException w:name="Medium List 2" w:semiHidden="0" w:uiPriority="66" w:unhideWhenUsed="0"/>
+    <w:lsdException w:name="Medium Grid 1" w:semiHidden="0" w:uiPriority="67" w:unhideWhenUsed="0"/>
+    <w:lsdException w:name="Medium Grid 2" w:semiHidden="0" w:uiPriority="68" w:unhideWhenUsed="0"/>
+    <w:lsdException w:name="Medium Grid 3" w:semiHidden="0" w:uiPriority="69" w:unhideWhenUsed="0"/>
+    <w:lsdException w:name="Dark List" w:semiHidden="0" w:uiPriority="70" w:unhideWhenUsed="0"/>
+    <w:lsdException w:name="Colorful Shading" w:semiHidden="0" w:uiPriority="71" w:unhideWhenUsed="0"/>
+    <w:lsdException w:name="Colorful List" w:semiHidden="0" w:uiPriority="72" w:unhideWhenUsed="0"/>
+    <w:lsdException w:name="Colorful Grid" w:semiHidden="0" w:uiPriority="73" w:unhideWhenUsed="0"/>
+    <w:lsdException w:name="Light Shading Accent 1" w:semiHidden="0" w:uiPriority="60" w:unhideWhenUsed="0"/>
+    <w:lsdException w:name="Light List Accent 1" w:semiHidden="0" w:uiPriority="61" w:unhideWhenUsed="0"/>
+    <w:lsdException w:name="Light Grid Accent 1" w:semiHidden="0" w:uiPriority="62" w:unhideWhenUsed="0"/>
+    <w:lsdException w:name="Medium Shading 1 Accent 1" w:semiHidden="0" w:uiPriority="63" w:unhideWhenUsed="0"/>
+    <w:lsdException w:name="Medium Shading 2 Accent 1" w:semiHidden="0" w:uiPriority="64" w:unhideWhenUsed="0"/>
+    <w:lsdException w:name="Medium List 1 Accent 1" w:semiHidden="0" w:uiPriority="65" w:unhideWhenUsed="0"/>
+    <w:lsdException w:name="Revision" w:unhideWhenUsed="0"/>
+    <w:lsdException w:name="List Paragraph" w:semiHidden="0" w:uiPriority="34" w:unhideWhenUsed="0" w:qFormat="1"/>
+    <w:lsdException w:name="Quote" w:semiHidden="0" w:uiPriority="29" w:unhideWhenUsed="0" w:qFormat="1"/>
+    <w:lsdException w:name="Intense Quote" w:semiHidden="0" w:uiPriority="30" w:unhideWhenUsed="0" w:qFormat="1"/>
+    <w:lsdException w:name="Medium List 2 Accent 1" w:semiHidden="0" w:uiPriority="66" w:unhideWhenUsed="0"/>
+    <w:lsdException w:name="Medium Grid 1 Accent 1" w:semiHidden="0" w:uiPriority="67" w:unhideWhenUsed="0"/>
+    <w:lsdException w:name="Medium Grid 2 Accent 1" w:semiHidden="0" w:uiPriority="68" w:unhideWhenUsed="0"/>
+    <w:lsdException w:name="Medium Grid 3 Accent 1" w:semiHidden="0" w:uiPriority="69" w:unhideWhenUsed="0"/>
+    <w:lsdException w:name="Dark List Accent 1" w:semiHidden="0" w:uiPriority="70" w:unhideWhenUsed="0"/>
+    <w:lsdException w:name="Colorful Shading Accent 1" w:semiHidden="0" w:uiPriority="71" w:unhideWhenUsed="0"/>
+    <w:lsdException w:name="Colorful List Accent 1" w:semiHidden="0" w:uiPriority="72" w:unhideWhenUsed="0"/>
+    <w:lsdException w:name="Colorful Grid Accent 1" w:semiHidden="0" w:uiPriority="73" w:unhideWhenUsed="0"/>
+    <w:lsdException w:name="Light Shading Accent 2" w:semiHidden="0" w:uiPriority="60" w:unhideWhenUsed="0"/>
+    <w:lsdException w:name="Light List Accent 2" w:semiHidden="0" w:uiPriority="61" w:unhideWhenUsed="0"/>
+    <w:lsdException w:name="Light Grid Accent 2" w:semiHidden="0" w:uiPriority="62" w:unhideWhenUsed="0"/>
+    <w:lsdException w:name="Medium Shading 1 Accent 2" w:semiHidden="0" w:uiPriority="63" w:unhideWhenUsed="0"/>
+    <w:lsdException w:name="Medium Shading 2 Accent 2" w:semiHidden="0" w:uiPriority="64" w:unhideWhenUsed="0"/>
+    <w:lsdException w:name="Medium List 1 Accent 2" w:semiHidden="0" w:uiPriority="65" w:unhideWhenUsed="0"/>
+    <w:lsdException w:name="Medium List 2 Accent 2" w:semiHidden="0" w:uiPriority="66" w:unhideWhenUsed="0"/>
+    <w:lsdException w:name="Medium Grid 1 Accent 2" w:semiHidden="0" w:uiPriority="67" w:unhideWhenUsed="0"/>
+    <w:lsdException w:name="Medium Grid 2 Accent 2" w:semiHidden="0" w:uiPriority="68" w:unhideWhenUsed="0"/>
+    <w:lsdException w:name="Medium Grid 3 Accent 2" w:semiHidden="0" w:uiPriority="69" w:unhideWhenUsed="0"/>
+    <w:lsdException w:name="Dark List Accent 2" w:semiHidden="0" w:uiPriority="70" w:unhideWhenUsed="0"/>
+    <w:lsdException w:name="Colorful Shading Accent 2" w:semiHidden="0" w:uiPriority="71" w:unhideWhenUsed="0"/>
+    <w:lsdException w:name="Colorful List Accent 2" w:semiHidden="0" w:uiPriority="72" w:unhideWhenUsed="0"/>
+    <w:lsdException w:name="Colorful Grid Accent 2" w:semiHidden="0" w:uiPriority="73" w:unhideWhenUsed="0"/>
+    <w:lsdException w:name="Light Shading Accent 3" w:semiHidden="0" w:uiPriority="60" w:unhideWhenUsed="0"/>
+    <w:lsdException w:name="Light List Accent 3" w:semiHidden="0" w:uiPriority="61" w:unhideWhenUsed="0"/>
+    <w:lsdException w:name="Light Grid Accent 3" w:semiHidden="0" w:uiPriority="62" w:unhideWhenUsed="0"/>
+    <w:lsdException w:name="Medium Shading 1 Accent 3" w:semiHidden="0" w:uiPriority="63" w:unhideWhenUsed="0"/>
+    <w:lsdException w:name="Medium Shading 2 Accent 3" w:semiHidden="0" w:uiPriority="64" w:unhideWhenUsed="0"/>
+    <w:lsdException w:name="Medium List 1 Accent 3" w:semiHidden="0" w:uiPriority="65" w:unhideWhenUsed="0"/>
+    <w:lsdException w:name="Medium List 2 Accent 3" w:semiHidden="0" w:uiPriority="66" w:unhideWhenUsed="0"/>
+    <w:lsdException w:name="Medium Grid 1 Accent 3" w:semiHidden="0" w:uiPriority="67" w:unhideWhenUsed="0"/>
+    <w:lsdException w:name="Medium Grid 2 Accent 3" w:semiHidden="0" w:uiPriority="68" w:unhideWhenUsed="0"/>
+    <w:lsdException w:name="Medium Grid 3 Accent 3" w:semiHidden="0" w:uiPriority="69" w:unhideWhenUsed="0"/>
+    <w:lsdException w:name="Dark List Accent 3" w:semiHidden="0" w:uiPriority="70" w:unhideWhenUsed="0"/>
+    <w:lsdException w:name="Colorful Shading Accent 3" w:semiHidden="0" w:uiPriority="71" w:unhideWhenUsed="0"/>
+    <w:lsdException w:name="Colorful List Accent 3" w:semiHidden="0" w:uiPriority="72" w:unhideWhenUsed="0"/>
+    <w:lsdException w:name="Colorful Grid Accent 3" w:semiHidden="0" w:uiPriority="73" w:unhideWhenUsed="0"/>
+    <w:lsdException w:name="Light Shading Accent 4" w:semiHidden="0" w:uiPriority="60" w:unhideWhenUsed="0"/>
+    <w:lsdException w:name="Light List Accent 4" w:semiHidden="0" w:uiPriority="61" w:unhideWhenUsed="0"/>
+    <w:lsdException w:name="Light Grid Accent 4" w:semiHidden="0" w:uiPriority="62" w:unhideWhenUsed="0"/>
+    <w:lsdException w:name="Medium Shading 1 Accent 4" w:semiHidden="0" w:uiPriority="63" w:unhideWhenUsed="0"/>
+    <w:lsdException w:name="Medium Shading 2 Accent 4" w:semiHidden="0" w:uiPriority="64" w:unhideWhenUsed="0"/>
+    <w:lsdException w:name="Medium List 1 Accent 4" w:semiHidden="0" w:uiPriority="65" w:unhideWhenUsed="0"/>
+    <w:lsdException w:name="Medium List 2 Accent 4" w:semiHidden="0" w:uiPriority="66" w:unhideWhenUsed="0"/>
+    <w:lsdException w:name="Medium Grid 1 Accent 4" w:semiHidden="0" w:uiPriority="67" w:unhideWhenUsed="0"/>
+    <w:lsdException w:name="Medium Grid 2 Accent 4" w:semiHidden="0" w:uiPriority="68" w:unhideWhenUsed="0"/>
+    <w:lsdException w:name="Medium Grid 3 Accent 4" w:semiHidden="0" w:uiPriority="69" w:unhideWhenUsed="0"/>
+    <w:lsdException w:name="Dark List Accent 4" w:semiHidden="0" w:uiPriority="70" w:unhideWhenUsed="0"/>
+    <w:lsdException w:name="Colorful Shading Accent 4" w:semiHidden="0" w:uiPriority="71" w:unhideWhenUsed="0"/>
+    <w:lsdException w:name="Colorful List Accent 4" w:semiHidden="0" w:uiPriority="72" w:unhideWhenUsed="0"/>
+    <w:lsdException w:name="Colorful Grid Accent 4" w:semiHidden="0" w:uiPriority="73" w:unhideWhenUsed="0"/>
+    <w:lsdException w:name="Light Shading Accent 5" w:semiHidden="0" w:uiPriority="60" w:unhideWhenUsed="0"/>
+    <w:lsdException w:name="Light List Accent 5" w:semiHidden="0" w:uiPriority="61" w:unhideWhenUsed="0"/>
+    <w:lsdException w:name="Light Grid Accent 5" w:semiHidden="0" w:uiPriority="62" w:unhideWhenUsed="0"/>
+    <w:lsdException w:name="Medium Shading 1 Accent 5" w:semiHidden="0" w:uiPriority="63" w:unhideWhenUsed="0"/>
+    <w:lsdException w:name="Medium Shading 2 Accent 5" w:semiHidden="0" w:uiPriority="64" w:unhideWhenUsed="0"/>
+    <w:lsdException w:name="Medium List 1 Accent 5" w:semiHidden="0" w:uiPriority="65" w:unhideWhenUsed="0"/>
+    <w:lsdException w:name="Medium List 2 Accent 5" w:semiHidden="0" w:uiPriority="66" w:unhideWhenUsed="0"/>
+    <w:lsdException w:name="Medium Grid 1 Accent 5" w:semiHidden="0" w:uiPriority="67" w:unhideWhenUsed="0"/>
+    <w:lsdException w:name="Medium Grid 2 Accent 5" w:semiHidden="0" w:uiPriority="68" w:unhideWhenUsed="0"/>
+    <w:lsdException w:name="Medium Grid 3 Accent 5" w:semiHidden="0" w:uiPriority="69" w:unhideWhenUsed="0"/>
+    <w:lsdException w:name="Dark List Accent 5" w:semiHidden="0" w:uiPriority="70" w:unhideWhenUsed="0"/>
+    <w:lsdException w:name="Colorful Shading Accent 5" w:semiHidden="0" w:uiPriority="71" w:unhideWhenUsed="0"/>
+    <w:lsdException w:name="Colorful List Accent 5" w:semiHidden="0" w:uiPriority="72" w:unhideWhenUsed="0"/>
+    <w:lsdException w:name="Colorful Grid Accent 5" w:semiHidden="0" w:uiPriority="73" w:unhideWhenUsed="0"/>
+    <w:lsdException w:name="Light Shading Accent 6" w:semiHidden="0" w:uiPriority="60" w:unhideWhenUsed="0"/>
+    <w:lsdException w:name="Light List Accent 6" w:semiHidden="0" w:uiPriority="61" w:unhideWhenUsed="0"/>
+    <w:lsdException w:name="Light Grid Accent 6" w:semiHidden="0" w:uiPriority="62" w:unhideWhenUsed="0"/>
+    <w:lsdException w:name="Medium Shading 1 Accent 6" w:semiHidden="0" w:uiPriority="63" w:unhideWhenUsed="0"/>
+    <w:lsdException w:name="Medium Shading 2 Accent 6" w:semiHidden="0" w:uiPriority="64" w:unhideWhenUsed="0"/>
+    <w:lsdException w:name="Medium List 1 Accent 6" w:semiHidden="0" w:uiPriority="65" w:unhideWhenUsed="0"/>
+    <w:lsdException w:name="Medium List 2 Accent 6" w:semiHidden="0" w:uiPriority="66" w:unhideWhenUsed="0"/>
+    <w:lsdException w:name="Medium Grid 1 Accent 6" w:semiHidden="0" w:uiPriority="67" w:unhideWhenUsed="0"/>
+    <w:lsdException w:name="Medium Grid 2 Accent 6" w:semiHidden="0" w:uiPriority="68" w:unhideWhenUsed="0"/>
+    <w:lsdException w:name="Medium Grid 3 Accent 6" w:semiHidden="0" w:uiPriority="69" w:unhideWhenUsed="0"/>
+    <w:lsdException w:name="Dark List Accent 6" w:semiHidden="0" w:uiPriority="70" w:unhideWhenUsed="0"/>
+    <w:lsdException w:name="Colorful Shading Accent 6" w:semiHidden="0" w:uiPriority="71" w:unhideWhenUsed="0"/>
+    <w:lsdException w:name="Colorful List Accent 6" w:semiHidden="0" w:uiPriority="72" w:unhideWhenUsed="0"/>
+    <w:lsdException w:name="Colorful Grid Accent 6" w:semiHidden="0" w:uiPriority="73" w:unhideWhenUsed="0"/>
+    <w:lsdException w:name="Subtle Emphasis" w:semiHidden="0" w:uiPriority="19" w:unhideWhenUsed="0" w:qFormat="1"/>
+    <w:lsdException w:name="Intense Emphasis" w:semiHidden="0" w:uiPriority="21" w:unhideWhenUsed="0" w:qFormat="1"/>
+    <w:lsdException w:name="Subtle Reference" w:semiHidden="0" w:uiPriority="31" w:unhideWhenUsed="0" w:qFormat="1"/>
+    <w:lsdException w:name="Intense Reference" w:semiHidden="0" w:uiPriority="32" w:unhideWhenUsed="0" w:qFormat="1"/>
+    <w:lsdException w:name="Book Title" w:semiHidden="0" w:uiPriority="33" w:unhideWhenUsed="0" w:qFormat="1"/>
+    <w:lsdException w:name="Bibliography" w:uiPriority="37"/>
+    <w:lsdException w:name="TOC Heading" w:uiPriority="39" w:qFormat="1"/>
   </w:latentStyles>
   <w:style w:type="paragraph" w:default="1" w:styleId="Normal">
     <w:name w:val="Normal"/>
@@ -4631,7 +4862,7 @@
 </file>
 
 <file path=customXml/itemProps1.xml><?xml version="1.0" encoding="utf-8"?>
-<ds:datastoreItem xmlns:ds="http://schemas.openxmlformats.org/officeDocument/2006/customXml" ds:itemID="{D76AC93E-D539-41FF-9C10-6651BE0B7995}">
+<ds:datastoreItem xmlns:ds="http://schemas.openxmlformats.org/officeDocument/2006/customXml" ds:itemID="{A0DA76D2-A0D2-4C40-9E6B-F8DDB2E1C3B6}">
   <ds:schemaRefs>
     <ds:schemaRef ds:uri="http://schemas.openxmlformats.org/officeDocument/2006/bibliography"/>
   </ds:schemaRefs>

</xml_diff>